<commit_message>
Add the report files and a submission zip file.
</commit_message>
<xml_diff>
--- a/Report.docx
+++ b/Report.docx
@@ -1,6 +1,6 @@
 
 <file path=word/document.xml><?xml version="1.0" encoding="utf-8"?>
-<w:document xmlns:wpc="http://schemas.microsoft.com/office/word/2010/wordprocessingCanvas" xmlns:cx="http://schemas.microsoft.com/office/drawing/2014/chartex" xmlns:cx1="http://schemas.microsoft.com/office/drawing/2015/9/8/chartex" xmlns:cx2="http://schemas.microsoft.com/office/drawing/2015/10/21/chartex" xmlns:cx3="http://schemas.microsoft.com/office/drawing/2016/5/9/chartex" xmlns:cx4="http://schemas.microsoft.com/office/drawing/2016/5/10/chartex" xmlns:cx5="http://schemas.microsoft.com/office/drawing/2016/5/11/chartex" xmlns:cx6="http://schemas.microsoft.com/office/drawing/2016/5/12/chartex" xmlns:cx7="http://schemas.microsoft.com/office/drawing/2016/5/13/chartex" xmlns:cx8="http://schemas.microsoft.com/office/drawing/2016/5/14/chartex" xmlns:mc="http://schemas.openxmlformats.org/markup-compatibility/2006" xmlns:aink="http://schemas.microsoft.com/office/drawing/2016/ink" xmlns:am3d="http://schemas.microsoft.com/office/drawing/2017/model3d" xmlns:o="urn:schemas-microsoft-com:office:office" xmlns:oel="http://schemas.microsoft.com/office/2019/extlst" xmlns:r="http://schemas.openxmlformats.org/officeDocument/2006/relationships" xmlns:m="http://schemas.openxmlformats.org/officeDocument/2006/math" xmlns:v="urn:schemas-microsoft-com:vml" xmlns:wp14="http://schemas.microsoft.com/office/word/2010/wordprocessingDrawing" xmlns:wp="http://schemas.openxmlformats.org/drawingml/2006/wordprocessingDrawing" xmlns:w10="urn:schemas-microsoft-com:office:word" xmlns:w="http://schemas.openxmlformats.org/wordprocessingml/2006/main" xmlns:w14="http://schemas.microsoft.com/office/word/2010/wordml" xmlns:w15="http://schemas.microsoft.com/office/word/2012/wordml" xmlns:w16cex="http://schemas.microsoft.com/office/word/2018/wordml/cex" xmlns:w16cid="http://schemas.microsoft.com/office/word/2016/wordml/cid" xmlns:w16="http://schemas.microsoft.com/office/word/2018/wordml" xmlns:w16du="http://schemas.microsoft.com/office/word/2023/wordml/word16du" xmlns:w16sdtdh="http://schemas.microsoft.com/office/word/2020/wordml/sdtdatahash" xmlns:w16se="http://schemas.microsoft.com/office/word/2015/wordml/symex" xmlns:wpg="http://schemas.microsoft.com/office/word/2010/wordprocessingGroup" xmlns:wpi="http://schemas.microsoft.com/office/word/2010/wordprocessingInk" xmlns:wne="http://schemas.microsoft.com/office/word/2006/wordml" xmlns:wps="http://schemas.microsoft.com/office/word/2010/wordprocessingShape" mc:Ignorable="w14 w15 w16se w16cid w16 w16cex w16sdtdh w16du wp14">
+<w:document xmlns:wpc="http://schemas.microsoft.com/office/word/2010/wordprocessingCanvas" xmlns:cx="http://schemas.microsoft.com/office/drawing/2014/chartex" xmlns:cx1="http://schemas.microsoft.com/office/drawing/2015/9/8/chartex" xmlns:cx2="http://schemas.microsoft.com/office/drawing/2015/10/21/chartex" xmlns:cx3="http://schemas.microsoft.com/office/drawing/2016/5/9/chartex" xmlns:cx4="http://schemas.microsoft.com/office/drawing/2016/5/10/chartex" xmlns:cx5="http://schemas.microsoft.com/office/drawing/2016/5/11/chartex" xmlns:cx6="http://schemas.microsoft.com/office/drawing/2016/5/12/chartex" xmlns:cx7="http://schemas.microsoft.com/office/drawing/2016/5/13/chartex" xmlns:cx8="http://schemas.microsoft.com/office/drawing/2016/5/14/chartex" xmlns:mc="http://schemas.openxmlformats.org/markup-compatibility/2006" xmlns:aink="http://schemas.microsoft.com/office/drawing/2016/ink" xmlns:am3d="http://schemas.microsoft.com/office/drawing/2017/model3d" xmlns:o="urn:schemas-microsoft-com:office:office" xmlns:oel="http://schemas.microsoft.com/office/2019/extlst" xmlns:r="http://schemas.openxmlformats.org/officeDocument/2006/relationships" xmlns:m="http://schemas.openxmlformats.org/officeDocument/2006/math" xmlns:v="urn:schemas-microsoft-com:vml" xmlns:wp14="http://schemas.microsoft.com/office/word/2010/wordprocessingDrawing" xmlns:wp="http://schemas.openxmlformats.org/drawingml/2006/wordprocessingDrawing" xmlns:w10="urn:schemas-microsoft-com:office:word" xmlns:w="http://schemas.openxmlformats.org/wordprocessingml/2006/main" xmlns:w14="http://schemas.microsoft.com/office/word/2010/wordml" xmlns:w15="http://schemas.microsoft.com/office/word/2012/wordml" xmlns:w16cex="http://schemas.microsoft.com/office/word/2018/wordml/cex" xmlns:w16cid="http://schemas.microsoft.com/office/word/2016/wordml/cid" xmlns:w16="http://schemas.microsoft.com/office/word/2018/wordml" xmlns:w16sdtdh="http://schemas.microsoft.com/office/word/2020/wordml/sdtdatahash" xmlns:w16se="http://schemas.microsoft.com/office/word/2015/wordml/symex" xmlns:wpg="http://schemas.microsoft.com/office/word/2010/wordprocessingGroup" xmlns:wpi="http://schemas.microsoft.com/office/word/2010/wordprocessingInk" xmlns:wne="http://schemas.microsoft.com/office/word/2006/wordml" xmlns:wps="http://schemas.microsoft.com/office/word/2010/wordprocessingShape" mc:Ignorable="w14 w15 w16se w16cid w16 w16cex w16sdtdh wp14">
   <w:body>
     <w:p>
       <w:pPr>
@@ -74,9 +74,9 @@
         <w:gridCol w:w="1077"/>
         <w:gridCol w:w="999"/>
         <w:gridCol w:w="687"/>
-        <w:gridCol w:w="687"/>
+        <w:gridCol w:w="545"/>
         <w:gridCol w:w="1559"/>
-        <w:gridCol w:w="1218"/>
+        <w:gridCol w:w="1360"/>
       </w:tblGrid>
       <w:tr>
         <w:tc>
@@ -120,9 +120,15 @@
           <w:p>
             <w:pPr>
               <w:rPr>
-                <w:rFonts w:ascii="Times New Roman" w:hAnsi="Times New Roman" w:cs="Times New Roman"/>
-              </w:rPr>
-            </w:pPr>
+                <w:rFonts w:ascii="Times New Roman" w:hAnsi="Times New Roman" w:cs="Times New Roman" w:hint="eastAsia"/>
+              </w:rPr>
+            </w:pPr>
+            <w:r>
+              <w:rPr>
+                <w:rFonts w:ascii="新細明體" w:eastAsia="新細明體" w:hAnsi="新細明體" w:cs="新細明體" w:hint="eastAsia"/>
+              </w:rPr>
+              <w:t>洪裕翔</w:t>
+            </w:r>
           </w:p>
         </w:tc>
       </w:tr>
@@ -171,6 +177,12 @@
                 <w:rFonts w:ascii="Times New Roman" w:hAnsi="Times New Roman" w:cs="Times New Roman"/>
               </w:rPr>
             </w:pPr>
+            <w:r>
+              <w:rPr>
+                <w:rFonts w:ascii="Times New Roman" w:hAnsi="Times New Roman" w:cs="Times New Roman"/>
+              </w:rPr>
+              <w:t>P76124215</w:t>
+            </w:r>
           </w:p>
         </w:tc>
       </w:tr>
@@ -215,6 +227,7 @@
               <w:bottom w:val="single" w:sz="4" w:space="0" w:color="auto"/>
               <w:right w:val="single" w:sz="4" w:space="0" w:color="auto"/>
             </w:tcBorders>
+            <w:vAlign w:val="center"/>
           </w:tcPr>
           <w:p>
             <w:pPr>
@@ -222,6 +235,7 @@
               <w:rPr>
                 <w:rFonts w:ascii="Times New Roman" w:hAnsi="Times New Roman" w:cs="Times New Roman"/>
                 <w:b/>
+                <w:color w:val="000000" w:themeColor="text1"/>
                 <w:sz w:val="20"/>
                 <w:szCs w:val="20"/>
               </w:rPr>
@@ -229,6 +243,7 @@
             <w:r>
               <w:rPr>
                 <w:rFonts w:ascii="Times New Roman" w:hAnsi="Times New Roman" w:cs="Times New Roman"/>
+                <w:color w:val="000000" w:themeColor="text1"/>
                 <w:sz w:val="20"/>
                 <w:szCs w:val="20"/>
               </w:rPr>
@@ -253,20 +268,83 @@
               <w:jc w:val="center"/>
               <w:rPr>
                 <w:rFonts w:ascii="Times New Roman" w:eastAsiaTheme="minorEastAsia" w:hAnsi="Times New Roman" w:cs="Times New Roman"/>
-                <w:b/>
+                <w:color w:val="000000" w:themeColor="text1"/>
                 <w:sz w:val="20"/>
                 <w:szCs w:val="20"/>
               </w:rPr>
             </w:pPr>
-            <w:r>
-              <w:rPr>
-                <w:rFonts w:ascii="Times New Roman" w:eastAsiaTheme="minorEastAsia" w:hAnsi="Times New Roman" w:cs="Times New Roman" w:hint="eastAsia"/>
-                <w:color w:val="FF0000"/>
+            <w:bookmarkStart w:id="0" w:name="_Hlk167631366"/>
+            <w:r>
+              <w:rPr>
+                <w:rFonts w:ascii="Times New Roman" w:eastAsiaTheme="minorEastAsia" w:hAnsi="Times New Roman" w:cs="Times New Roman"/>
+                <w:color w:val="000000" w:themeColor="text1"/>
                 <w:sz w:val="20"/>
                 <w:szCs w:val="20"/>
               </w:rPr>
-              <w:t>Score</w:t>
-            </w:r>
+              <w:t>P0: 100</w:t>
+            </w:r>
+          </w:p>
+          <w:p>
+            <w:pPr>
+              <w:jc w:val="center"/>
+              <w:rPr>
+                <w:rFonts w:ascii="Times New Roman" w:eastAsiaTheme="minorEastAsia" w:hAnsi="Times New Roman" w:cs="Times New Roman"/>
+                <w:color w:val="000000" w:themeColor="text1"/>
+                <w:sz w:val="20"/>
+                <w:szCs w:val="20"/>
+              </w:rPr>
+            </w:pPr>
+            <w:r>
+              <w:rPr>
+                <w:rFonts w:ascii="Times New Roman" w:eastAsiaTheme="minorEastAsia" w:hAnsi="Times New Roman" w:cs="Times New Roman"/>
+                <w:color w:val="000000" w:themeColor="text1"/>
+                <w:sz w:val="20"/>
+                <w:szCs w:val="20"/>
+              </w:rPr>
+              <w:t>P1: 100</w:t>
+            </w:r>
+          </w:p>
+          <w:p>
+            <w:pPr>
+              <w:jc w:val="center"/>
+              <w:rPr>
+                <w:rFonts w:ascii="Times New Roman" w:eastAsiaTheme="minorEastAsia" w:hAnsi="Times New Roman" w:cs="Times New Roman"/>
+                <w:color w:val="000000" w:themeColor="text1"/>
+                <w:sz w:val="20"/>
+                <w:szCs w:val="20"/>
+              </w:rPr>
+            </w:pPr>
+            <w:r>
+              <w:rPr>
+                <w:rFonts w:ascii="Times New Roman" w:eastAsiaTheme="minorEastAsia" w:hAnsi="Times New Roman" w:cs="Times New Roman"/>
+                <w:color w:val="000000" w:themeColor="text1"/>
+                <w:sz w:val="20"/>
+                <w:szCs w:val="20"/>
+              </w:rPr>
+              <w:t>P2: 100</w:t>
+            </w:r>
+          </w:p>
+          <w:p>
+            <w:pPr>
+              <w:jc w:val="center"/>
+              <w:rPr>
+                <w:rFonts w:ascii="Times New Roman" w:eastAsiaTheme="minorEastAsia" w:hAnsi="Times New Roman" w:cs="Times New Roman"/>
+                <w:b/>
+                <w:color w:val="000000" w:themeColor="text1"/>
+                <w:sz w:val="20"/>
+                <w:szCs w:val="20"/>
+              </w:rPr>
+            </w:pPr>
+            <w:r>
+              <w:rPr>
+                <w:rFonts w:ascii="Times New Roman" w:eastAsiaTheme="minorEastAsia" w:hAnsi="Times New Roman" w:cs="Times New Roman"/>
+                <w:color w:val="000000" w:themeColor="text1"/>
+                <w:sz w:val="20"/>
+                <w:szCs w:val="20"/>
+              </w:rPr>
+              <w:t>P3: 100</w:t>
+            </w:r>
+            <w:bookmarkEnd w:id="0"/>
           </w:p>
         </w:tc>
         <w:tc>
@@ -286,6 +364,7 @@
               <w:rPr>
                 <w:rFonts w:ascii="Times New Roman" w:hAnsi="Times New Roman" w:cs="Times New Roman"/>
                 <w:b/>
+                <w:color w:val="000000" w:themeColor="text1"/>
                 <w:sz w:val="20"/>
                 <w:szCs w:val="20"/>
               </w:rPr>
@@ -293,6 +372,7 @@
             <w:r>
               <w:rPr>
                 <w:rFonts w:ascii="Times New Roman" w:hAnsi="Times New Roman" w:cs="Times New Roman"/>
+                <w:color w:val="000000" w:themeColor="text1"/>
                 <w:sz w:val="20"/>
                 <w:szCs w:val="20"/>
               </w:rPr>
@@ -315,20 +395,81 @@
             <w:pPr>
               <w:jc w:val="center"/>
               <w:rPr>
-                <w:rFonts w:ascii="Times New Roman" w:hAnsi="Times New Roman" w:cs="Times New Roman"/>
-                <w:b/>
+                <w:rFonts w:ascii="Times New Roman" w:eastAsiaTheme="minorEastAsia" w:hAnsi="Times New Roman" w:cs="Times New Roman"/>
+                <w:color w:val="000000" w:themeColor="text1"/>
                 <w:sz w:val="20"/>
                 <w:szCs w:val="20"/>
               </w:rPr>
             </w:pPr>
             <w:r>
               <w:rPr>
-                <w:rFonts w:ascii="Times New Roman" w:eastAsiaTheme="minorEastAsia" w:hAnsi="Times New Roman" w:cs="Times New Roman" w:hint="eastAsia"/>
-                <w:color w:val="FF0000"/>
+                <w:rFonts w:ascii="Times New Roman" w:eastAsiaTheme="minorEastAsia" w:hAnsi="Times New Roman" w:cs="Times New Roman"/>
+                <w:color w:val="000000" w:themeColor="text1"/>
                 <w:sz w:val="20"/>
                 <w:szCs w:val="20"/>
               </w:rPr>
-              <w:t>Score</w:t>
+              <w:t>P0: 100</w:t>
+            </w:r>
+          </w:p>
+          <w:p>
+            <w:pPr>
+              <w:jc w:val="center"/>
+              <w:rPr>
+                <w:rFonts w:ascii="Times New Roman" w:eastAsiaTheme="minorEastAsia" w:hAnsi="Times New Roman" w:cs="Times New Roman"/>
+                <w:color w:val="000000" w:themeColor="text1"/>
+                <w:sz w:val="20"/>
+                <w:szCs w:val="20"/>
+              </w:rPr>
+            </w:pPr>
+            <w:r>
+              <w:rPr>
+                <w:rFonts w:ascii="Times New Roman" w:eastAsiaTheme="minorEastAsia" w:hAnsi="Times New Roman" w:cs="Times New Roman"/>
+                <w:color w:val="000000" w:themeColor="text1"/>
+                <w:sz w:val="20"/>
+                <w:szCs w:val="20"/>
+              </w:rPr>
+              <w:t>P1: 100</w:t>
+            </w:r>
+          </w:p>
+          <w:p>
+            <w:pPr>
+              <w:jc w:val="center"/>
+              <w:rPr>
+                <w:rFonts w:ascii="Times New Roman" w:eastAsiaTheme="minorEastAsia" w:hAnsi="Times New Roman" w:cs="Times New Roman"/>
+                <w:color w:val="000000" w:themeColor="text1"/>
+                <w:sz w:val="20"/>
+                <w:szCs w:val="20"/>
+              </w:rPr>
+            </w:pPr>
+            <w:r>
+              <w:rPr>
+                <w:rFonts w:ascii="Times New Roman" w:eastAsiaTheme="minorEastAsia" w:hAnsi="Times New Roman" w:cs="Times New Roman"/>
+                <w:color w:val="000000" w:themeColor="text1"/>
+                <w:sz w:val="20"/>
+                <w:szCs w:val="20"/>
+              </w:rPr>
+              <w:t>P2: 100</w:t>
+            </w:r>
+          </w:p>
+          <w:p>
+            <w:pPr>
+              <w:jc w:val="center"/>
+              <w:rPr>
+                <w:rFonts w:ascii="Times New Roman" w:hAnsi="Times New Roman" w:cs="Times New Roman"/>
+                <w:b/>
+                <w:color w:val="000000" w:themeColor="text1"/>
+                <w:sz w:val="20"/>
+                <w:szCs w:val="20"/>
+              </w:rPr>
+            </w:pPr>
+            <w:r>
+              <w:rPr>
+                <w:rFonts w:ascii="Times New Roman" w:eastAsiaTheme="minorEastAsia" w:hAnsi="Times New Roman" w:cs="Times New Roman"/>
+                <w:color w:val="000000" w:themeColor="text1"/>
+                <w:sz w:val="20"/>
+                <w:szCs w:val="20"/>
+              </w:rPr>
+              <w:t>P3: 100</w:t>
             </w:r>
           </w:p>
         </w:tc>
@@ -348,12 +489,14 @@
               <w:jc w:val="center"/>
               <w:rPr>
                 <w:rFonts w:ascii="Times New Roman" w:eastAsiaTheme="minorEastAsia" w:hAnsi="Times New Roman" w:cs="Times New Roman"/>
+                <w:color w:val="000000" w:themeColor="text1"/>
                 <w:sz w:val="18"/>
               </w:rPr>
             </w:pPr>
             <w:r>
               <w:rPr>
                 <w:rFonts w:ascii="Times New Roman" w:eastAsiaTheme="minorEastAsia" w:hAnsi="Times New Roman" w:cs="Times New Roman"/>
+                <w:color w:val="000000" w:themeColor="text1"/>
                 <w:sz w:val="18"/>
               </w:rPr>
               <w:t>Clock</w:t>
@@ -365,11 +508,13 @@
               <w:rPr>
                 <w:rFonts w:ascii="Times New Roman" w:eastAsiaTheme="minorEastAsia" w:hAnsi="Times New Roman" w:cs="Times New Roman"/>
                 <w:b/>
+                <w:color w:val="000000" w:themeColor="text1"/>
               </w:rPr>
             </w:pPr>
             <w:r>
               <w:rPr>
                 <w:rFonts w:ascii="Times New Roman" w:eastAsiaTheme="minorEastAsia" w:hAnsi="Times New Roman" w:cs="Times New Roman" w:hint="eastAsia"/>
+                <w:color w:val="000000" w:themeColor="text1"/>
                 <w:sz w:val="18"/>
               </w:rPr>
               <w:t>w</w:t>
@@ -377,6 +522,7 @@
             <w:r>
               <w:rPr>
                 <w:rFonts w:ascii="Times New Roman" w:eastAsiaTheme="minorEastAsia" w:hAnsi="Times New Roman" w:cs="Times New Roman"/>
+                <w:color w:val="000000" w:themeColor="text1"/>
                 <w:sz w:val="18"/>
               </w:rPr>
               <w:t>idth</w:t>
@@ -385,7 +531,7 @@
         </w:tc>
         <w:tc>
           <w:tcPr>
-            <w:tcW w:w="687" w:type="dxa"/>
+            <w:tcW w:w="545" w:type="dxa"/>
             <w:tcBorders>
               <w:top w:val="single" w:sz="4" w:space="0" w:color="auto"/>
               <w:left w:val="single" w:sz="4" w:space="0" w:color="auto"/>
@@ -399,6 +545,7 @@
               <w:jc w:val="center"/>
               <w:rPr>
                 <w:rFonts w:ascii="Times New Roman" w:eastAsiaTheme="minorEastAsia" w:hAnsi="Times New Roman" w:cs="Times New Roman"/>
+                <w:color w:val="000000" w:themeColor="text1"/>
                 <w:sz w:val="20"/>
                 <w:szCs w:val="20"/>
               </w:rPr>
@@ -406,7 +553,16 @@
             <w:r>
               <w:rPr>
                 <w:rFonts w:ascii="Times New Roman" w:eastAsiaTheme="minorEastAsia" w:hAnsi="Times New Roman" w:cs="Times New Roman"/>
-                <w:color w:val="FF0000"/>
+                <w:color w:val="000000" w:themeColor="text1"/>
+                <w:sz w:val="20"/>
+                <w:szCs w:val="20"/>
+              </w:rPr>
+              <w:t xml:space="preserve">18 </w:t>
+            </w:r>
+            <w:r>
+              <w:rPr>
+                <w:rFonts w:ascii="Times New Roman" w:eastAsiaTheme="minorEastAsia" w:hAnsi="Times New Roman" w:cs="Times New Roman"/>
+                <w:color w:val="000000" w:themeColor="text1"/>
                 <w:sz w:val="20"/>
                 <w:szCs w:val="20"/>
               </w:rPr>
@@ -431,11 +587,13 @@
               <w:rPr>
                 <w:rFonts w:ascii="Times New Roman" w:hAnsi="Times New Roman" w:cs="Times New Roman"/>
                 <w:b/>
-              </w:rPr>
-            </w:pPr>
-            <w:r>
-              <w:rPr>
-                <w:rFonts w:ascii="Times New Roman" w:hAnsi="Times New Roman" w:cs="Times New Roman"/>
+                <w:color w:val="000000" w:themeColor="text1"/>
+              </w:rPr>
+            </w:pPr>
+            <w:r>
+              <w:rPr>
+                <w:rFonts w:ascii="Times New Roman" w:hAnsi="Times New Roman" w:cs="Times New Roman"/>
+                <w:color w:val="000000" w:themeColor="text1"/>
                 <w:sz w:val="20"/>
                 <w:szCs w:val="20"/>
               </w:rPr>
@@ -445,7 +603,7 @@
         </w:tc>
         <w:tc>
           <w:tcPr>
-            <w:tcW w:w="1218" w:type="dxa"/>
+            <w:tcW w:w="1360" w:type="dxa"/>
             <w:tcBorders>
               <w:top w:val="single" w:sz="4" w:space="0" w:color="auto"/>
               <w:left w:val="single" w:sz="4" w:space="0" w:color="auto"/>
@@ -459,17 +617,98 @@
               <w:jc w:val="center"/>
               <w:rPr>
                 <w:rFonts w:ascii="Times New Roman" w:hAnsi="Times New Roman" w:cs="Times New Roman"/>
-                <w:b/>
-              </w:rPr>
-            </w:pPr>
-            <w:r>
-              <w:rPr>
-                <w:rFonts w:ascii="Times New Roman" w:hAnsi="Times New Roman" w:cs="Times New Roman"/>
-                <w:color w:val="FF0000"/>
+                <w:color w:val="000000" w:themeColor="text1"/>
                 <w:sz w:val="20"/>
                 <w:szCs w:val="20"/>
               </w:rPr>
-              <w:t>simulation time (ns)</w:t>
+            </w:pPr>
+            <w:r>
+              <w:rPr>
+                <w:rFonts w:ascii="Times New Roman" w:hAnsi="Times New Roman" w:cs="Times New Roman"/>
+                <w:color w:val="000000" w:themeColor="text1"/>
+                <w:sz w:val="20"/>
+                <w:szCs w:val="20"/>
+              </w:rPr>
+              <w:t>P0: 1,124,828</w:t>
+            </w:r>
+          </w:p>
+          <w:p>
+            <w:pPr>
+              <w:jc w:val="center"/>
+              <w:rPr>
+                <w:rFonts w:ascii="Times New Roman" w:hAnsi="Times New Roman" w:cs="Times New Roman"/>
+                <w:color w:val="000000" w:themeColor="text1"/>
+                <w:sz w:val="20"/>
+                <w:szCs w:val="20"/>
+              </w:rPr>
+            </w:pPr>
+            <w:r>
+              <w:rPr>
+                <w:rFonts w:ascii="Times New Roman" w:hAnsi="Times New Roman" w:cs="Times New Roman"/>
+                <w:color w:val="000000" w:themeColor="text1"/>
+                <w:sz w:val="20"/>
+                <w:szCs w:val="20"/>
+              </w:rPr>
+              <w:t>P1: 2,096,828</w:t>
+            </w:r>
+          </w:p>
+          <w:p>
+            <w:pPr>
+              <w:jc w:val="center"/>
+              <w:rPr>
+                <w:rFonts w:ascii="Times New Roman" w:hAnsi="Times New Roman" w:cs="Times New Roman"/>
+                <w:color w:val="000000" w:themeColor="text1"/>
+                <w:sz w:val="20"/>
+                <w:szCs w:val="20"/>
+              </w:rPr>
+            </w:pPr>
+            <w:r>
+              <w:rPr>
+                <w:rFonts w:ascii="Times New Roman" w:hAnsi="Times New Roman" w:cs="Times New Roman"/>
+                <w:color w:val="000000" w:themeColor="text1"/>
+                <w:sz w:val="20"/>
+                <w:szCs w:val="20"/>
+              </w:rPr>
+              <w:t>P2: 2,906,828</w:t>
+            </w:r>
+          </w:p>
+          <w:p>
+            <w:pPr>
+              <w:jc w:val="center"/>
+              <w:rPr>
+                <w:rFonts w:ascii="Times New Roman" w:hAnsi="Times New Roman" w:cs="Times New Roman"/>
+                <w:color w:val="000000" w:themeColor="text1"/>
+                <w:sz w:val="20"/>
+                <w:szCs w:val="20"/>
+              </w:rPr>
+            </w:pPr>
+            <w:r>
+              <w:rPr>
+                <w:rFonts w:ascii="Times New Roman" w:hAnsi="Times New Roman" w:cs="Times New Roman"/>
+                <w:color w:val="000000" w:themeColor="text1"/>
+                <w:sz w:val="20"/>
+                <w:szCs w:val="20"/>
+              </w:rPr>
+              <w:t>P3: 4,454,828</w:t>
+            </w:r>
+          </w:p>
+          <w:p>
+            <w:pPr>
+              <w:jc w:val="center"/>
+              <w:rPr>
+                <w:rFonts w:ascii="Times New Roman" w:hAnsi="Times New Roman" w:cs="Times New Roman"/>
+                <w:b/>
+                <w:color w:val="000000" w:themeColor="text1"/>
+              </w:rPr>
+            </w:pPr>
+            <w:r>
+              <w:rPr>
+                <w:rFonts w:ascii="Times New Roman" w:hAnsi="Times New Roman" w:cs="Times New Roman"/>
+                <w:color w:val="000000" w:themeColor="text1"/>
+                <w:sz w:val="20"/>
+                <w:szCs w:val="20"/>
+              </w:rPr>
+              <w:t>(ns)</w:t>
             </w:r>
           </w:p>
         </w:tc>
@@ -488,7 +727,6 @@
               <w:bottom w:val="single" w:sz="4" w:space="0" w:color="auto"/>
               <w:right w:val="single" w:sz="4" w:space="0" w:color="auto"/>
             </w:tcBorders>
-            <w:vAlign w:val="center"/>
             <w:hideMark/>
           </w:tcPr>
           <w:p>
@@ -501,9 +739,270 @@
             <w:r>
               <w:rPr>
                 <w:rFonts w:ascii="Times New Roman" w:hAnsi="Times New Roman" w:cs="Times New Roman"/>
-                <w:color w:val="BFBFBF" w:themeColor="background1" w:themeShade="BF"/>
-              </w:rPr>
-              <w:t>your pre-sim result of test patterns</w:t>
+              </w:rPr>
+              <w:t>P0:</w:t>
+            </w:r>
+          </w:p>
+          <w:p>
+            <w:pPr>
+              <w:jc w:val="center"/>
+              <w:rPr>
+                <w:rFonts w:ascii="Times New Roman" w:hAnsi="Times New Roman" w:cs="Times New Roman"/>
+              </w:rPr>
+            </w:pPr>
+            <w:r>
+              <w:rPr>
+                <w:rFonts w:ascii="Times New Roman" w:hAnsi="Times New Roman" w:cs="Times New Roman"/>
+                <w:noProof/>
+              </w:rPr>
+              <w:drawing>
+                <wp:inline distT="0" distB="0" distL="0" distR="0" wp14:anchorId="2C0F1EB6" wp14:editId="4DBDC2F4">
+                  <wp:extent cx="2247900" cy="1066800"/>
+                  <wp:effectExtent l="0" t="0" r="0" b="0"/>
+                  <wp:docPr id="1590281920" name="圖片 1" descr="一張含有 文字, 螢幕擷取畫面, 行, 字型 的圖片&#10;&#10;自動產生的描述"/>
+                  <wp:cNvGraphicFramePr>
+                    <a:graphicFrameLocks xmlns:a="http://schemas.openxmlformats.org/drawingml/2006/main" noChangeAspect="1"/>
+                  </wp:cNvGraphicFramePr>
+                  <a:graphic xmlns:a="http://schemas.openxmlformats.org/drawingml/2006/main">
+                    <a:graphicData uri="http://schemas.openxmlformats.org/drawingml/2006/picture">
+                      <pic:pic xmlns:pic="http://schemas.openxmlformats.org/drawingml/2006/picture">
+                        <pic:nvPicPr>
+                          <pic:cNvPr id="1590281920" name="圖片 1" descr="一張含有 文字, 螢幕擷取畫面, 行, 字型 的圖片&#10;&#10;自動產生的描述"/>
+                          <pic:cNvPicPr/>
+                        </pic:nvPicPr>
+                        <pic:blipFill>
+                          <a:blip r:embed="rId6">
+                            <a:extLst>
+                              <a:ext uri="{28A0092B-C50C-407E-A947-70E740481C1C}">
+                                <a14:useLocalDpi xmlns:a14="http://schemas.microsoft.com/office/drawing/2010/main" val="0"/>
+                              </a:ext>
+                            </a:extLst>
+                          </a:blip>
+                          <a:stretch>
+                            <a:fillRect/>
+                          </a:stretch>
+                        </pic:blipFill>
+                        <pic:spPr>
+                          <a:xfrm>
+                            <a:off x="0" y="0"/>
+                            <a:ext cx="2247900" cy="1066800"/>
+                          </a:xfrm>
+                          <a:prstGeom prst="rect">
+                            <a:avLst/>
+                          </a:prstGeom>
+                        </pic:spPr>
+                      </pic:pic>
+                    </a:graphicData>
+                  </a:graphic>
+                </wp:inline>
+              </w:drawing>
+            </w:r>
+          </w:p>
+          <w:p>
+            <w:pPr>
+              <w:jc w:val="center"/>
+              <w:rPr>
+                <w:rFonts w:ascii="Times New Roman" w:hAnsi="Times New Roman" w:cs="Times New Roman"/>
+              </w:rPr>
+            </w:pPr>
+            <w:r>
+              <w:rPr>
+                <w:rFonts w:ascii="Times New Roman" w:hAnsi="Times New Roman" w:cs="Times New Roman"/>
+              </w:rPr>
+              <w:t>P1:</w:t>
+            </w:r>
+          </w:p>
+          <w:p>
+            <w:pPr>
+              <w:jc w:val="center"/>
+              <w:rPr>
+                <w:rFonts w:ascii="Times New Roman" w:hAnsi="Times New Roman" w:cs="Times New Roman"/>
+              </w:rPr>
+            </w:pPr>
+            <w:r>
+              <w:rPr>
+                <w:rFonts w:ascii="Times New Roman" w:hAnsi="Times New Roman" w:cs="Times New Roman"/>
+                <w:noProof/>
+              </w:rPr>
+              <w:drawing>
+                <wp:inline distT="0" distB="0" distL="0" distR="0" wp14:anchorId="5BF73C0D" wp14:editId="769C1687">
+                  <wp:extent cx="2247900" cy="1066800"/>
+                  <wp:effectExtent l="0" t="0" r="0" b="0"/>
+                  <wp:docPr id="526579152" name="圖片 2" descr="一張含有 文字, 螢幕擷取畫面, 行, 字型 的圖片&#10;&#10;自動產生的描述"/>
+                  <wp:cNvGraphicFramePr>
+                    <a:graphicFrameLocks xmlns:a="http://schemas.openxmlformats.org/drawingml/2006/main" noChangeAspect="1"/>
+                  </wp:cNvGraphicFramePr>
+                  <a:graphic xmlns:a="http://schemas.openxmlformats.org/drawingml/2006/main">
+                    <a:graphicData uri="http://schemas.openxmlformats.org/drawingml/2006/picture">
+                      <pic:pic xmlns:pic="http://schemas.openxmlformats.org/drawingml/2006/picture">
+                        <pic:nvPicPr>
+                          <pic:cNvPr id="526579152" name="圖片 2" descr="一張含有 文字, 螢幕擷取畫面, 行, 字型 的圖片&#10;&#10;自動產生的描述"/>
+                          <pic:cNvPicPr/>
+                        </pic:nvPicPr>
+                        <pic:blipFill>
+                          <a:blip r:embed="rId7">
+                            <a:extLst>
+                              <a:ext uri="{28A0092B-C50C-407E-A947-70E740481C1C}">
+                                <a14:useLocalDpi xmlns:a14="http://schemas.microsoft.com/office/drawing/2010/main" val="0"/>
+                              </a:ext>
+                            </a:extLst>
+                          </a:blip>
+                          <a:stretch>
+                            <a:fillRect/>
+                          </a:stretch>
+                        </pic:blipFill>
+                        <pic:spPr>
+                          <a:xfrm>
+                            <a:off x="0" y="0"/>
+                            <a:ext cx="2247900" cy="1066800"/>
+                          </a:xfrm>
+                          <a:prstGeom prst="rect">
+                            <a:avLst/>
+                          </a:prstGeom>
+                        </pic:spPr>
+                      </pic:pic>
+                    </a:graphicData>
+                  </a:graphic>
+                </wp:inline>
+              </w:drawing>
+            </w:r>
+          </w:p>
+          <w:p>
+            <w:pPr>
+              <w:jc w:val="center"/>
+              <w:rPr>
+                <w:rFonts w:ascii="Times New Roman" w:hAnsi="Times New Roman" w:cs="Times New Roman"/>
+              </w:rPr>
+            </w:pPr>
+            <w:r>
+              <w:rPr>
+                <w:rFonts w:ascii="Times New Roman" w:hAnsi="Times New Roman" w:cs="Times New Roman"/>
+              </w:rPr>
+              <w:t>P2:</w:t>
+            </w:r>
+          </w:p>
+          <w:p>
+            <w:pPr>
+              <w:jc w:val="center"/>
+              <w:rPr>
+                <w:rFonts w:ascii="Times New Roman" w:hAnsi="Times New Roman" w:cs="Times New Roman"/>
+              </w:rPr>
+            </w:pPr>
+            <w:r>
+              <w:rPr>
+                <w:rFonts w:ascii="Times New Roman" w:hAnsi="Times New Roman" w:cs="Times New Roman"/>
+                <w:noProof/>
+              </w:rPr>
+              <w:drawing>
+                <wp:inline distT="0" distB="0" distL="0" distR="0" wp14:anchorId="7C5DEDB8" wp14:editId="0682571F">
+                  <wp:extent cx="2247900" cy="1066800"/>
+                  <wp:effectExtent l="0" t="0" r="0" b="0"/>
+                  <wp:docPr id="1192730708" name="圖片 3" descr="一張含有 文字, 螢幕擷取畫面, 行, 字型 的圖片&#10;&#10;自動產生的描述"/>
+                  <wp:cNvGraphicFramePr>
+                    <a:graphicFrameLocks xmlns:a="http://schemas.openxmlformats.org/drawingml/2006/main" noChangeAspect="1"/>
+                  </wp:cNvGraphicFramePr>
+                  <a:graphic xmlns:a="http://schemas.openxmlformats.org/drawingml/2006/main">
+                    <a:graphicData uri="http://schemas.openxmlformats.org/drawingml/2006/picture">
+                      <pic:pic xmlns:pic="http://schemas.openxmlformats.org/drawingml/2006/picture">
+                        <pic:nvPicPr>
+                          <pic:cNvPr id="1192730708" name="圖片 3" descr="一張含有 文字, 螢幕擷取畫面, 行, 字型 的圖片&#10;&#10;自動產生的描述"/>
+                          <pic:cNvPicPr/>
+                        </pic:nvPicPr>
+                        <pic:blipFill>
+                          <a:blip r:embed="rId8">
+                            <a:extLst>
+                              <a:ext uri="{28A0092B-C50C-407E-A947-70E740481C1C}">
+                                <a14:useLocalDpi xmlns:a14="http://schemas.microsoft.com/office/drawing/2010/main" val="0"/>
+                              </a:ext>
+                            </a:extLst>
+                          </a:blip>
+                          <a:stretch>
+                            <a:fillRect/>
+                          </a:stretch>
+                        </pic:blipFill>
+                        <pic:spPr>
+                          <a:xfrm>
+                            <a:off x="0" y="0"/>
+                            <a:ext cx="2247900" cy="1066800"/>
+                          </a:xfrm>
+                          <a:prstGeom prst="rect">
+                            <a:avLst/>
+                          </a:prstGeom>
+                        </pic:spPr>
+                      </pic:pic>
+                    </a:graphicData>
+                  </a:graphic>
+                </wp:inline>
+              </w:drawing>
+            </w:r>
+          </w:p>
+          <w:p>
+            <w:pPr>
+              <w:jc w:val="center"/>
+              <w:rPr>
+                <w:rFonts w:ascii="Times New Roman" w:hAnsi="Times New Roman" w:cs="Times New Roman"/>
+              </w:rPr>
+            </w:pPr>
+            <w:r>
+              <w:rPr>
+                <w:rFonts w:ascii="Times New Roman" w:hAnsi="Times New Roman" w:cs="Times New Roman"/>
+              </w:rPr>
+              <w:t>P3:</w:t>
+            </w:r>
+          </w:p>
+          <w:p>
+            <w:pPr>
+              <w:jc w:val="center"/>
+              <w:rPr>
+                <w:rFonts w:ascii="Times New Roman" w:hAnsi="Times New Roman" w:cs="Times New Roman"/>
+              </w:rPr>
+            </w:pPr>
+            <w:r>
+              <w:rPr>
+                <w:rFonts w:ascii="Times New Roman" w:hAnsi="Times New Roman" w:cs="Times New Roman"/>
+                <w:noProof/>
+              </w:rPr>
+              <w:drawing>
+                <wp:inline distT="0" distB="0" distL="0" distR="0" wp14:anchorId="784CA156" wp14:editId="41F47D26">
+                  <wp:extent cx="2247900" cy="1066800"/>
+                  <wp:effectExtent l="0" t="0" r="0" b="0"/>
+                  <wp:docPr id="1256563526" name="圖片 4" descr="一張含有 文字, 螢幕擷取畫面, 行, 字型 的圖片&#10;&#10;自動產生的描述"/>
+                  <wp:cNvGraphicFramePr>
+                    <a:graphicFrameLocks xmlns:a="http://schemas.openxmlformats.org/drawingml/2006/main" noChangeAspect="1"/>
+                  </wp:cNvGraphicFramePr>
+                  <a:graphic xmlns:a="http://schemas.openxmlformats.org/drawingml/2006/main">
+                    <a:graphicData uri="http://schemas.openxmlformats.org/drawingml/2006/picture">
+                      <pic:pic xmlns:pic="http://schemas.openxmlformats.org/drawingml/2006/picture">
+                        <pic:nvPicPr>
+                          <pic:cNvPr id="1256563526" name="圖片 4" descr="一張含有 文字, 螢幕擷取畫面, 行, 字型 的圖片&#10;&#10;自動產生的描述"/>
+                          <pic:cNvPicPr/>
+                        </pic:nvPicPr>
+                        <pic:blipFill>
+                          <a:blip r:embed="rId9">
+                            <a:extLst>
+                              <a:ext uri="{28A0092B-C50C-407E-A947-70E740481C1C}">
+                                <a14:useLocalDpi xmlns:a14="http://schemas.microsoft.com/office/drawing/2010/main" val="0"/>
+                              </a:ext>
+                            </a:extLst>
+                          </a:blip>
+                          <a:stretch>
+                            <a:fillRect/>
+                          </a:stretch>
+                        </pic:blipFill>
+                        <pic:spPr>
+                          <a:xfrm>
+                            <a:off x="0" y="0"/>
+                            <a:ext cx="2247900" cy="1066800"/>
+                          </a:xfrm>
+                          <a:prstGeom prst="rect">
+                            <a:avLst/>
+                          </a:prstGeom>
+                        </pic:spPr>
+                      </pic:pic>
+                    </a:graphicData>
+                  </a:graphic>
+                </wp:inline>
+              </w:drawing>
             </w:r>
           </w:p>
         </w:tc>
@@ -517,7 +1016,6 @@
               <w:bottom w:val="single" w:sz="4" w:space="0" w:color="auto"/>
               <w:right w:val="single" w:sz="4" w:space="0" w:color="auto"/>
             </w:tcBorders>
-            <w:vAlign w:val="center"/>
             <w:hideMark/>
           </w:tcPr>
           <w:p>
@@ -530,9 +1028,270 @@
             <w:r>
               <w:rPr>
                 <w:rFonts w:ascii="Times New Roman" w:hAnsi="Times New Roman" w:cs="Times New Roman"/>
-                <w:color w:val="BFBFBF" w:themeColor="background1" w:themeShade="BF"/>
-              </w:rPr>
-              <w:t>your post-sim result of test patterns</w:t>
+              </w:rPr>
+              <w:t>P0:</w:t>
+            </w:r>
+          </w:p>
+          <w:p>
+            <w:pPr>
+              <w:jc w:val="center"/>
+              <w:rPr>
+                <w:rFonts w:ascii="Times New Roman" w:hAnsi="Times New Roman" w:cs="Times New Roman"/>
+              </w:rPr>
+            </w:pPr>
+            <w:r>
+              <w:rPr>
+                <w:rFonts w:ascii="Times New Roman" w:hAnsi="Times New Roman" w:cs="Times New Roman"/>
+                <w:noProof/>
+              </w:rPr>
+              <w:drawing>
+                <wp:inline distT="0" distB="0" distL="0" distR="0" wp14:anchorId="0DEAFBCE" wp14:editId="370C24BA">
+                  <wp:extent cx="2387600" cy="1066800"/>
+                  <wp:effectExtent l="0" t="0" r="0" b="0"/>
+                  <wp:docPr id="592917262" name="圖片 5" descr="一張含有 文字, 螢幕擷取畫面, 行, 字型 的圖片&#10;&#10;自動產生的描述"/>
+                  <wp:cNvGraphicFramePr>
+                    <a:graphicFrameLocks xmlns:a="http://schemas.openxmlformats.org/drawingml/2006/main" noChangeAspect="1"/>
+                  </wp:cNvGraphicFramePr>
+                  <a:graphic xmlns:a="http://schemas.openxmlformats.org/drawingml/2006/main">
+                    <a:graphicData uri="http://schemas.openxmlformats.org/drawingml/2006/picture">
+                      <pic:pic xmlns:pic="http://schemas.openxmlformats.org/drawingml/2006/picture">
+                        <pic:nvPicPr>
+                          <pic:cNvPr id="592917262" name="圖片 5" descr="一張含有 文字, 螢幕擷取畫面, 行, 字型 的圖片&#10;&#10;自動產生的描述"/>
+                          <pic:cNvPicPr/>
+                        </pic:nvPicPr>
+                        <pic:blipFill>
+                          <a:blip r:embed="rId10">
+                            <a:extLst>
+                              <a:ext uri="{28A0092B-C50C-407E-A947-70E740481C1C}">
+                                <a14:useLocalDpi xmlns:a14="http://schemas.microsoft.com/office/drawing/2010/main" val="0"/>
+                              </a:ext>
+                            </a:extLst>
+                          </a:blip>
+                          <a:stretch>
+                            <a:fillRect/>
+                          </a:stretch>
+                        </pic:blipFill>
+                        <pic:spPr>
+                          <a:xfrm>
+                            <a:off x="0" y="0"/>
+                            <a:ext cx="2387600" cy="1066800"/>
+                          </a:xfrm>
+                          <a:prstGeom prst="rect">
+                            <a:avLst/>
+                          </a:prstGeom>
+                        </pic:spPr>
+                      </pic:pic>
+                    </a:graphicData>
+                  </a:graphic>
+                </wp:inline>
+              </w:drawing>
+            </w:r>
+          </w:p>
+          <w:p>
+            <w:pPr>
+              <w:jc w:val="center"/>
+              <w:rPr>
+                <w:rFonts w:ascii="Times New Roman" w:hAnsi="Times New Roman" w:cs="Times New Roman"/>
+              </w:rPr>
+            </w:pPr>
+            <w:r>
+              <w:rPr>
+                <w:rFonts w:ascii="Times New Roman" w:hAnsi="Times New Roman" w:cs="Times New Roman"/>
+              </w:rPr>
+              <w:t>P1:</w:t>
+            </w:r>
+          </w:p>
+          <w:p>
+            <w:pPr>
+              <w:jc w:val="center"/>
+              <w:rPr>
+                <w:rFonts w:ascii="Times New Roman" w:hAnsi="Times New Roman" w:cs="Times New Roman"/>
+              </w:rPr>
+            </w:pPr>
+            <w:r>
+              <w:rPr>
+                <w:rFonts w:ascii="Times New Roman" w:hAnsi="Times New Roman" w:cs="Times New Roman"/>
+                <w:noProof/>
+              </w:rPr>
+              <w:drawing>
+                <wp:inline distT="0" distB="0" distL="0" distR="0" wp14:anchorId="3F0E36F4" wp14:editId="46647390">
+                  <wp:extent cx="2387600" cy="1066800"/>
+                  <wp:effectExtent l="0" t="0" r="0" b="0"/>
+                  <wp:docPr id="1193424629" name="圖片 6" descr="一張含有 文字, 螢幕擷取畫面, 行, 字型 的圖片&#10;&#10;自動產生的描述"/>
+                  <wp:cNvGraphicFramePr>
+                    <a:graphicFrameLocks xmlns:a="http://schemas.openxmlformats.org/drawingml/2006/main" noChangeAspect="1"/>
+                  </wp:cNvGraphicFramePr>
+                  <a:graphic xmlns:a="http://schemas.openxmlformats.org/drawingml/2006/main">
+                    <a:graphicData uri="http://schemas.openxmlformats.org/drawingml/2006/picture">
+                      <pic:pic xmlns:pic="http://schemas.openxmlformats.org/drawingml/2006/picture">
+                        <pic:nvPicPr>
+                          <pic:cNvPr id="1193424629" name="圖片 6" descr="一張含有 文字, 螢幕擷取畫面, 行, 字型 的圖片&#10;&#10;自動產生的描述"/>
+                          <pic:cNvPicPr/>
+                        </pic:nvPicPr>
+                        <pic:blipFill>
+                          <a:blip r:embed="rId11">
+                            <a:extLst>
+                              <a:ext uri="{28A0092B-C50C-407E-A947-70E740481C1C}">
+                                <a14:useLocalDpi xmlns:a14="http://schemas.microsoft.com/office/drawing/2010/main" val="0"/>
+                              </a:ext>
+                            </a:extLst>
+                          </a:blip>
+                          <a:stretch>
+                            <a:fillRect/>
+                          </a:stretch>
+                        </pic:blipFill>
+                        <pic:spPr>
+                          <a:xfrm>
+                            <a:off x="0" y="0"/>
+                            <a:ext cx="2387600" cy="1066800"/>
+                          </a:xfrm>
+                          <a:prstGeom prst="rect">
+                            <a:avLst/>
+                          </a:prstGeom>
+                        </pic:spPr>
+                      </pic:pic>
+                    </a:graphicData>
+                  </a:graphic>
+                </wp:inline>
+              </w:drawing>
+            </w:r>
+          </w:p>
+          <w:p>
+            <w:pPr>
+              <w:jc w:val="center"/>
+              <w:rPr>
+                <w:rFonts w:ascii="Times New Roman" w:hAnsi="Times New Roman" w:cs="Times New Roman"/>
+              </w:rPr>
+            </w:pPr>
+            <w:r>
+              <w:rPr>
+                <w:rFonts w:ascii="Times New Roman" w:hAnsi="Times New Roman" w:cs="Times New Roman"/>
+              </w:rPr>
+              <w:t>P2:</w:t>
+            </w:r>
+          </w:p>
+          <w:p>
+            <w:pPr>
+              <w:jc w:val="center"/>
+              <w:rPr>
+                <w:rFonts w:ascii="Times New Roman" w:hAnsi="Times New Roman" w:cs="Times New Roman"/>
+              </w:rPr>
+            </w:pPr>
+            <w:r>
+              <w:rPr>
+                <w:rFonts w:ascii="Times New Roman" w:hAnsi="Times New Roman" w:cs="Times New Roman"/>
+                <w:noProof/>
+              </w:rPr>
+              <w:drawing>
+                <wp:inline distT="0" distB="0" distL="0" distR="0" wp14:anchorId="4E248884" wp14:editId="42D3F5B3">
+                  <wp:extent cx="2387600" cy="1066800"/>
+                  <wp:effectExtent l="0" t="0" r="0" b="0"/>
+                  <wp:docPr id="1603286027" name="圖片 7" descr="一張含有 文字, 螢幕擷取畫面, 行, 字型 的圖片&#10;&#10;自動產生的描述"/>
+                  <wp:cNvGraphicFramePr>
+                    <a:graphicFrameLocks xmlns:a="http://schemas.openxmlformats.org/drawingml/2006/main" noChangeAspect="1"/>
+                  </wp:cNvGraphicFramePr>
+                  <a:graphic xmlns:a="http://schemas.openxmlformats.org/drawingml/2006/main">
+                    <a:graphicData uri="http://schemas.openxmlformats.org/drawingml/2006/picture">
+                      <pic:pic xmlns:pic="http://schemas.openxmlformats.org/drawingml/2006/picture">
+                        <pic:nvPicPr>
+                          <pic:cNvPr id="1603286027" name="圖片 7" descr="一張含有 文字, 螢幕擷取畫面, 行, 字型 的圖片&#10;&#10;自動產生的描述"/>
+                          <pic:cNvPicPr/>
+                        </pic:nvPicPr>
+                        <pic:blipFill>
+                          <a:blip r:embed="rId12">
+                            <a:extLst>
+                              <a:ext uri="{28A0092B-C50C-407E-A947-70E740481C1C}">
+                                <a14:useLocalDpi xmlns:a14="http://schemas.microsoft.com/office/drawing/2010/main" val="0"/>
+                              </a:ext>
+                            </a:extLst>
+                          </a:blip>
+                          <a:stretch>
+                            <a:fillRect/>
+                          </a:stretch>
+                        </pic:blipFill>
+                        <pic:spPr>
+                          <a:xfrm>
+                            <a:off x="0" y="0"/>
+                            <a:ext cx="2387600" cy="1066800"/>
+                          </a:xfrm>
+                          <a:prstGeom prst="rect">
+                            <a:avLst/>
+                          </a:prstGeom>
+                        </pic:spPr>
+                      </pic:pic>
+                    </a:graphicData>
+                  </a:graphic>
+                </wp:inline>
+              </w:drawing>
+            </w:r>
+          </w:p>
+          <w:p>
+            <w:pPr>
+              <w:jc w:val="center"/>
+              <w:rPr>
+                <w:rFonts w:ascii="Times New Roman" w:hAnsi="Times New Roman" w:cs="Times New Roman"/>
+              </w:rPr>
+            </w:pPr>
+            <w:r>
+              <w:rPr>
+                <w:rFonts w:ascii="Times New Roman" w:hAnsi="Times New Roman" w:cs="Times New Roman"/>
+              </w:rPr>
+              <w:t>P3:</w:t>
+            </w:r>
+          </w:p>
+          <w:p>
+            <w:pPr>
+              <w:jc w:val="center"/>
+              <w:rPr>
+                <w:rFonts w:ascii="Times New Roman" w:hAnsi="Times New Roman" w:cs="Times New Roman"/>
+              </w:rPr>
+            </w:pPr>
+            <w:r>
+              <w:rPr>
+                <w:rFonts w:ascii="Times New Roman" w:hAnsi="Times New Roman" w:cs="Times New Roman"/>
+                <w:noProof/>
+              </w:rPr>
+              <w:drawing>
+                <wp:inline distT="0" distB="0" distL="0" distR="0" wp14:anchorId="7634DC0D" wp14:editId="733405E5">
+                  <wp:extent cx="2387600" cy="1066800"/>
+                  <wp:effectExtent l="0" t="0" r="0" b="0"/>
+                  <wp:docPr id="2115534718" name="圖片 8" descr="一張含有 文字, 螢幕擷取畫面, 行, 字型 的圖片&#10;&#10;自動產生的描述"/>
+                  <wp:cNvGraphicFramePr>
+                    <a:graphicFrameLocks xmlns:a="http://schemas.openxmlformats.org/drawingml/2006/main" noChangeAspect="1"/>
+                  </wp:cNvGraphicFramePr>
+                  <a:graphic xmlns:a="http://schemas.openxmlformats.org/drawingml/2006/main">
+                    <a:graphicData uri="http://schemas.openxmlformats.org/drawingml/2006/picture">
+                      <pic:pic xmlns:pic="http://schemas.openxmlformats.org/drawingml/2006/picture">
+                        <pic:nvPicPr>
+                          <pic:cNvPr id="2115534718" name="圖片 8" descr="一張含有 文字, 螢幕擷取畫面, 行, 字型 的圖片&#10;&#10;自動產生的描述"/>
+                          <pic:cNvPicPr/>
+                        </pic:nvPicPr>
+                        <pic:blipFill>
+                          <a:blip r:embed="rId13">
+                            <a:extLst>
+                              <a:ext uri="{28A0092B-C50C-407E-A947-70E740481C1C}">
+                                <a14:useLocalDpi xmlns:a14="http://schemas.microsoft.com/office/drawing/2010/main" val="0"/>
+                              </a:ext>
+                            </a:extLst>
+                          </a:blip>
+                          <a:stretch>
+                            <a:fillRect/>
+                          </a:stretch>
+                        </pic:blipFill>
+                        <pic:spPr>
+                          <a:xfrm>
+                            <a:off x="0" y="0"/>
+                            <a:ext cx="2387600" cy="1066800"/>
+                          </a:xfrm>
+                          <a:prstGeom prst="rect">
+                            <a:avLst/>
+                          </a:prstGeom>
+                        </pic:spPr>
+                      </pic:pic>
+                    </a:graphicData>
+                  </a:graphic>
+                </wp:inline>
+              </w:drawing>
             </w:r>
           </w:p>
         </w:tc>
@@ -584,6 +1343,7 @@
           </w:tcPr>
           <w:p>
             <w:pPr>
+              <w:jc w:val="center"/>
               <w:rPr>
                 <w:rFonts w:ascii="Times New Roman" w:hAnsi="Times New Roman" w:cs="Times New Roman"/>
                 <w:color w:val="000000" w:themeColor="text1"/>
@@ -612,10 +1372,17 @@
           </w:tcPr>
           <w:p>
             <w:pPr>
-              <w:rPr>
-                <w:rFonts w:ascii="Times New Roman" w:hAnsi="Times New Roman" w:cs="Times New Roman"/>
-              </w:rPr>
-            </w:pPr>
+              <w:jc w:val="center"/>
+              <w:rPr>
+                <w:rFonts w:ascii="Times New Roman" w:hAnsi="Times New Roman" w:cs="Times New Roman"/>
+              </w:rPr>
+            </w:pPr>
+            <w:r>
+              <w:rPr>
+                <w:rFonts w:ascii="Times New Roman" w:hAnsi="Times New Roman" w:cs="Times New Roman"/>
+              </w:rPr>
+              <w:t>1,969 / 55,856 (4%)</w:t>
+            </w:r>
           </w:p>
         </w:tc>
       </w:tr>
@@ -634,6 +1401,7 @@
           </w:tcPr>
           <w:p>
             <w:pPr>
+              <w:jc w:val="center"/>
               <w:rPr>
                 <w:rFonts w:ascii="Times New Roman" w:hAnsi="Times New Roman" w:cs="Times New Roman"/>
                 <w:color w:val="000000" w:themeColor="text1"/>
@@ -662,10 +1430,17 @@
           </w:tcPr>
           <w:p>
             <w:pPr>
-              <w:rPr>
-                <w:rFonts w:ascii="Times New Roman" w:hAnsi="Times New Roman" w:cs="Times New Roman"/>
-              </w:rPr>
-            </w:pPr>
+              <w:jc w:val="center"/>
+              <w:rPr>
+                <w:rFonts w:ascii="Times New Roman" w:hAnsi="Times New Roman" w:cs="Times New Roman"/>
+              </w:rPr>
+            </w:pPr>
+            <w:r>
+              <w:rPr>
+                <w:rFonts w:ascii="Times New Roman" w:hAnsi="Times New Roman" w:cs="Times New Roman"/>
+              </w:rPr>
+              <w:t>0 / 2,396,160 (0%)</w:t>
+            </w:r>
           </w:p>
         </w:tc>
       </w:tr>
@@ -684,6 +1459,7 @@
           </w:tcPr>
           <w:p>
             <w:pPr>
+              <w:jc w:val="center"/>
               <w:rPr>
                 <w:rFonts w:ascii="Times New Roman" w:hAnsi="Times New Roman" w:cs="Times New Roman"/>
                 <w:color w:val="000000" w:themeColor="text1"/>
@@ -712,10 +1488,17 @@
           </w:tcPr>
           <w:p>
             <w:pPr>
-              <w:rPr>
-                <w:rFonts w:ascii="Times New Roman" w:hAnsi="Times New Roman" w:cs="Times New Roman"/>
-              </w:rPr>
-            </w:pPr>
+              <w:jc w:val="center"/>
+              <w:rPr>
+                <w:rFonts w:ascii="Times New Roman" w:hAnsi="Times New Roman" w:cs="Times New Roman"/>
+              </w:rPr>
+            </w:pPr>
+            <w:r>
+              <w:rPr>
+                <w:rFonts w:ascii="Times New Roman" w:hAnsi="Times New Roman" w:cs="Times New Roman"/>
+              </w:rPr>
+              <w:t>0 / 308 (0%)</w:t>
+            </w:r>
           </w:p>
         </w:tc>
       </w:tr>
@@ -746,9 +1529,50 @@
             <w:r>
               <w:rPr>
                 <w:rFonts w:ascii="Times New Roman" w:hAnsi="Times New Roman" w:cs="Times New Roman"/>
-                <w:color w:val="BFBFBF" w:themeColor="background1" w:themeShade="BF"/>
-              </w:rPr>
-              <w:t>your flow summary</w:t>
+                <w:noProof/>
+              </w:rPr>
+              <w:lastRenderedPageBreak/>
+              <w:drawing>
+                <wp:inline distT="0" distB="0" distL="0" distR="0" wp14:anchorId="045C037F" wp14:editId="6A78FF6A">
+                  <wp:extent cx="3314700" cy="2006600"/>
+                  <wp:effectExtent l="0" t="0" r="0" b="0"/>
+                  <wp:docPr id="10421939" name="圖片 9" descr="一張含有 文字, 螢幕擷取畫面, 字型, 軟體 的圖片&#10;&#10;自動產生的描述"/>
+                  <wp:cNvGraphicFramePr>
+                    <a:graphicFrameLocks xmlns:a="http://schemas.openxmlformats.org/drawingml/2006/main" noChangeAspect="1"/>
+                  </wp:cNvGraphicFramePr>
+                  <a:graphic xmlns:a="http://schemas.openxmlformats.org/drawingml/2006/main">
+                    <a:graphicData uri="http://schemas.openxmlformats.org/drawingml/2006/picture">
+                      <pic:pic xmlns:pic="http://schemas.openxmlformats.org/drawingml/2006/picture">
+                        <pic:nvPicPr>
+                          <pic:cNvPr id="10421939" name="圖片 9" descr="一張含有 文字, 螢幕擷取畫面, 字型, 軟體 的圖片&#10;&#10;自動產生的描述"/>
+                          <pic:cNvPicPr/>
+                        </pic:nvPicPr>
+                        <pic:blipFill>
+                          <a:blip r:embed="rId14">
+                            <a:extLst>
+                              <a:ext uri="{28A0092B-C50C-407E-A947-70E740481C1C}">
+                                <a14:useLocalDpi xmlns:a14="http://schemas.microsoft.com/office/drawing/2010/main" val="0"/>
+                              </a:ext>
+                            </a:extLst>
+                          </a:blip>
+                          <a:stretch>
+                            <a:fillRect/>
+                          </a:stretch>
+                        </pic:blipFill>
+                        <pic:spPr>
+                          <a:xfrm>
+                            <a:off x="0" y="0"/>
+                            <a:ext cx="3314700" cy="2006600"/>
+                          </a:xfrm>
+                          <a:prstGeom prst="rect">
+                            <a:avLst/>
+                          </a:prstGeom>
+                        </pic:spPr>
+                      </pic:pic>
+                    </a:graphicData>
+                  </a:graphic>
+                </wp:inline>
+              </w:drawing>
             </w:r>
           </w:p>
         </w:tc>
@@ -807,10 +1631,842 @@
           <w:p>
             <w:pPr>
               <w:rPr>
-                <w:rFonts w:ascii="Times New Roman" w:hAnsi="Times New Roman" w:cs="Times New Roman"/>
-                <w:color w:val="BFBFBF" w:themeColor="background1" w:themeShade="BF"/>
-              </w:rPr>
-            </w:pPr>
+                <w:rFonts w:ascii="新細明體" w:eastAsia="新細明體" w:hAnsi="新細明體" w:cs="新細明體"/>
+                <w:color w:val="000000" w:themeColor="text1"/>
+              </w:rPr>
+            </w:pPr>
+            <w:r>
+              <w:rPr>
+                <w:rFonts w:ascii="新細明體" w:eastAsia="新細明體" w:hAnsi="新細明體" w:cs="新細明體" w:hint="eastAsia"/>
+                <w:color w:val="000000" w:themeColor="text1"/>
+              </w:rPr>
+              <w:t>在本次作業中，我以</w:t>
+            </w:r>
+            <w:r>
+              <w:rPr>
+                <w:rFonts w:ascii="新細明體" w:eastAsia="新細明體" w:hAnsi="新細明體" w:cs="新細明體"/>
+                <w:color w:val="000000" w:themeColor="text1"/>
+              </w:rPr>
+              <w:t xml:space="preserve"> 9 </w:t>
+            </w:r>
+            <w:r>
+              <w:rPr>
+                <w:rFonts w:ascii="新細明體" w:eastAsia="新細明體" w:hAnsi="新細明體" w:cs="新細明體" w:hint="eastAsia"/>
+                <w:color w:val="000000" w:themeColor="text1"/>
+              </w:rPr>
+              <w:t>個</w:t>
+            </w:r>
+            <w:r>
+              <w:rPr>
+                <w:rFonts w:ascii="新細明體" w:eastAsia="新細明體" w:hAnsi="新細明體" w:cs="新細明體" w:hint="eastAsia"/>
+                <w:color w:val="000000" w:themeColor="text1"/>
+              </w:rPr>
+              <w:t>狀態實作有限狀態機。其中，</w:t>
+            </w:r>
+            <w:r>
+              <w:rPr>
+                <w:rFonts w:ascii="新細明體" w:eastAsia="新細明體" w:hAnsi="新細明體" w:cs="新細明體"/>
+                <w:color w:val="000000" w:themeColor="text1"/>
+              </w:rPr>
+              <w:t>IDLE</w:t>
+            </w:r>
+            <w:r>
+              <w:rPr>
+                <w:rFonts w:ascii="新細明體" w:eastAsia="新細明體" w:hAnsi="新細明體" w:cs="新細明體" w:hint="eastAsia"/>
+                <w:color w:val="000000" w:themeColor="text1"/>
+              </w:rPr>
+              <w:t>、</w:t>
+            </w:r>
+            <w:r>
+              <w:rPr>
+                <w:rFonts w:ascii="新細明體" w:eastAsia="新細明體" w:hAnsi="新細明體" w:cs="新細明體"/>
+                <w:color w:val="000000" w:themeColor="text1"/>
+              </w:rPr>
+              <w:t>READ</w:t>
+            </w:r>
+            <w:r>
+              <w:rPr>
+                <w:rFonts w:ascii="新細明體" w:eastAsia="新細明體" w:hAnsi="新細明體" w:cs="新細明體" w:hint="eastAsia"/>
+                <w:color w:val="000000" w:themeColor="text1"/>
+              </w:rPr>
+              <w:t>、</w:t>
+            </w:r>
+            <w:r>
+              <w:rPr>
+                <w:rFonts w:ascii="新細明體" w:eastAsia="新細明體" w:hAnsi="新細明體" w:cs="新細明體"/>
+                <w:color w:val="000000" w:themeColor="text1"/>
+              </w:rPr>
+              <w:t xml:space="preserve">WRITE </w:t>
+            </w:r>
+            <w:r>
+              <w:rPr>
+                <w:rFonts w:ascii="新細明體" w:eastAsia="新細明體" w:hAnsi="新細明體" w:cs="新細明體" w:hint="eastAsia"/>
+                <w:color w:val="000000" w:themeColor="text1"/>
+              </w:rPr>
+              <w:t>的功能和過去幾次作業差不多，分別為初始化暫存器、依照</w:t>
+            </w:r>
+            <w:r>
+              <w:rPr>
+                <w:rFonts w:ascii="新細明體" w:eastAsia="新細明體" w:hAnsi="新細明體" w:cs="新細明體"/>
+                <w:color w:val="000000" w:themeColor="text1"/>
+              </w:rPr>
+              <w:t xml:space="preserve"> testbench </w:t>
+            </w:r>
+            <w:r>
+              <w:rPr>
+                <w:rFonts w:ascii="新細明體" w:eastAsia="新細明體" w:hAnsi="新細明體" w:cs="新細明體" w:hint="eastAsia"/>
+                <w:color w:val="000000" w:themeColor="text1"/>
+              </w:rPr>
+              <w:t>之設計讀取、輸出</w:t>
+            </w:r>
+            <w:r>
+              <w:rPr>
+                <w:rFonts w:ascii="新細明體" w:eastAsia="新細明體" w:hAnsi="新細明體" w:cs="新細明體" w:hint="eastAsia"/>
+                <w:color w:val="000000" w:themeColor="text1"/>
+              </w:rPr>
+              <w:t>資料，此處略過詳細說明。</w:t>
+            </w:r>
+          </w:p>
+          <w:p>
+            <w:pPr>
+              <w:rPr>
+                <w:rFonts w:ascii="新細明體" w:eastAsia="新細明體" w:hAnsi="新細明體" w:cs="新細明體"/>
+                <w:color w:val="000000" w:themeColor="text1"/>
+              </w:rPr>
+            </w:pPr>
+            <w:r>
+              <w:rPr>
+                <w:rFonts w:ascii="新細明體" w:eastAsia="新細明體" w:hAnsi="新細明體" w:cs="新細明體" w:hint="eastAsia"/>
+                <w:color w:val="000000" w:themeColor="text1"/>
+              </w:rPr>
+              <w:t>較為特別的是，本次作業要求實作</w:t>
+            </w:r>
+            <w:r>
+              <w:rPr>
+                <w:rFonts w:ascii="新細明體" w:eastAsia="新細明體" w:hAnsi="新細明體" w:cs="新細明體"/>
+                <w:color w:val="000000" w:themeColor="text1"/>
+              </w:rPr>
+              <w:t xml:space="preserve"> BUILD_QUEUE</w:t>
+            </w:r>
+            <w:r>
+              <w:rPr>
+                <w:rFonts w:ascii="新細明體" w:eastAsia="新細明體" w:hAnsi="新細明體" w:cs="新細明體" w:hint="eastAsia"/>
+                <w:color w:val="000000" w:themeColor="text1"/>
+              </w:rPr>
+              <w:t>、</w:t>
+            </w:r>
+            <w:r>
+              <w:rPr>
+                <w:rFonts w:ascii="新細明體" w:eastAsia="新細明體" w:hAnsi="新細明體" w:cs="新細明體"/>
+                <w:color w:val="000000" w:themeColor="text1"/>
+              </w:rPr>
+              <w:t>MAX_HEAPIFY</w:t>
+            </w:r>
+            <w:r>
+              <w:rPr>
+                <w:rFonts w:ascii="新細明體" w:eastAsia="新細明體" w:hAnsi="新細明體" w:cs="新細明體" w:hint="eastAsia"/>
+                <w:color w:val="000000" w:themeColor="text1"/>
+              </w:rPr>
+              <w:t>、</w:t>
+            </w:r>
+            <w:r>
+              <w:rPr>
+                <w:rFonts w:ascii="新細明體" w:eastAsia="新細明體" w:hAnsi="新細明體" w:cs="新細明體"/>
+                <w:color w:val="000000" w:themeColor="text1"/>
+              </w:rPr>
+              <w:t>EXTRACT_MAX</w:t>
+            </w:r>
+            <w:r>
+              <w:rPr>
+                <w:rFonts w:ascii="新細明體" w:eastAsia="新細明體" w:hAnsi="新細明體" w:cs="新細明體" w:hint="eastAsia"/>
+                <w:color w:val="000000" w:themeColor="text1"/>
+              </w:rPr>
+              <w:t>、</w:t>
+            </w:r>
+            <w:r>
+              <w:rPr>
+                <w:rFonts w:ascii="新細明體" w:eastAsia="新細明體" w:hAnsi="新細明體" w:cs="新細明體"/>
+                <w:color w:val="000000" w:themeColor="text1"/>
+              </w:rPr>
+              <w:t>INCREASE_VALUE</w:t>
+            </w:r>
+            <w:r>
+              <w:rPr>
+                <w:rFonts w:ascii="新細明體" w:eastAsia="新細明體" w:hAnsi="新細明體" w:cs="新細明體" w:hint="eastAsia"/>
+                <w:color w:val="000000" w:themeColor="text1"/>
+              </w:rPr>
+              <w:t xml:space="preserve"> 以及</w:t>
+            </w:r>
+            <w:r>
+              <w:rPr>
+                <w:rFonts w:ascii="新細明體" w:eastAsia="新細明體" w:hAnsi="新細明體" w:cs="新細明體"/>
+                <w:color w:val="000000" w:themeColor="text1"/>
+              </w:rPr>
+              <w:t xml:space="preserve"> INSERT_DATA </w:t>
+            </w:r>
+            <w:r>
+              <w:rPr>
+                <w:rFonts w:ascii="新細明體" w:eastAsia="新細明體" w:hAnsi="新細明體" w:cs="新細明體" w:hint="eastAsia"/>
+                <w:color w:val="000000" w:themeColor="text1"/>
+              </w:rPr>
+              <w:t>等功能，除了</w:t>
+            </w:r>
+            <w:r>
+              <w:rPr>
+                <w:rFonts w:ascii="新細明體" w:eastAsia="新細明體" w:hAnsi="新細明體" w:cs="新細明體"/>
+                <w:color w:val="000000" w:themeColor="text1"/>
+              </w:rPr>
+              <w:t xml:space="preserve"> MAX_HEAPIFY </w:t>
+            </w:r>
+            <w:r>
+              <w:rPr>
+                <w:rFonts w:ascii="新細明體" w:eastAsia="新細明體" w:hAnsi="新細明體" w:cs="新細明體" w:hint="eastAsia"/>
+                <w:color w:val="000000" w:themeColor="text1"/>
+              </w:rPr>
+              <w:t>我以</w:t>
+            </w:r>
+            <w:r>
+              <w:rPr>
+                <w:rFonts w:ascii="新細明體" w:eastAsia="新細明體" w:hAnsi="新細明體" w:cs="新細明體"/>
+                <w:color w:val="000000" w:themeColor="text1"/>
+              </w:rPr>
+              <w:t xml:space="preserve"> 2 </w:t>
+            </w:r>
+            <w:r>
+              <w:rPr>
+                <w:rFonts w:ascii="新細明體" w:eastAsia="新細明體" w:hAnsi="新細明體" w:cs="新細明體" w:hint="eastAsia"/>
+                <w:color w:val="000000" w:themeColor="text1"/>
+              </w:rPr>
+              <w:t>個狀態（</w:t>
+            </w:r>
+            <w:r>
+              <w:rPr>
+                <w:rFonts w:ascii="新細明體" w:eastAsia="新細明體" w:hAnsi="新細明體" w:cs="新細明體"/>
+                <w:color w:val="000000" w:themeColor="text1"/>
+              </w:rPr>
+              <w:t>MH_COMPARE</w:t>
+            </w:r>
+            <w:r>
+              <w:rPr>
+                <w:rFonts w:ascii="新細明體" w:eastAsia="新細明體" w:hAnsi="新細明體" w:cs="新細明體" w:hint="eastAsia"/>
+                <w:color w:val="000000" w:themeColor="text1"/>
+              </w:rPr>
+              <w:t>、</w:t>
+            </w:r>
+            <w:r>
+              <w:rPr>
+                <w:rFonts w:ascii="新細明體" w:eastAsia="新細明體" w:hAnsi="新細明體" w:cs="新細明體"/>
+                <w:color w:val="000000" w:themeColor="text1"/>
+              </w:rPr>
+              <w:t>MH_RECURSE</w:t>
+            </w:r>
+            <w:r>
+              <w:rPr>
+                <w:rFonts w:ascii="新細明體" w:eastAsia="新細明體" w:hAnsi="新細明體" w:cs="新細明體" w:hint="eastAsia"/>
+                <w:color w:val="000000" w:themeColor="text1"/>
+              </w:rPr>
+              <w:t>）分開實作之外，其餘功能皆以同名狀態實作。值得注意的是，助教提供的演算法虛擬碼是以範圍</w:t>
+            </w:r>
+            <w:r>
+              <w:rPr>
+                <w:rFonts w:ascii="新細明體" w:eastAsia="新細明體" w:hAnsi="新細明體" w:cs="新細明體"/>
+                <w:color w:val="000000" w:themeColor="text1"/>
+              </w:rPr>
+              <w:t xml:space="preserve"> [1, </w:t>
+            </w:r>
+            <w:r>
+              <w:rPr>
+                <w:rFonts w:ascii="新細明體" w:eastAsia="新細明體" w:hAnsi="新細明體" w:cs="新細明體" w:hint="eastAsia"/>
+                <w:color w:val="000000" w:themeColor="text1"/>
+              </w:rPr>
+              <w:t>資料數量</w:t>
+            </w:r>
+            <w:r>
+              <w:rPr>
+                <w:rFonts w:ascii="新細明體" w:eastAsia="新細明體" w:hAnsi="新細明體" w:cs="新細明體"/>
+                <w:color w:val="000000" w:themeColor="text1"/>
+              </w:rPr>
+              <w:t xml:space="preserve">] </w:t>
+            </w:r>
+            <w:r>
+              <w:rPr>
+                <w:rFonts w:ascii="新細明體" w:eastAsia="新細明體" w:hAnsi="新細明體" w:cs="新細明體" w:hint="eastAsia"/>
+                <w:color w:val="000000" w:themeColor="text1"/>
+              </w:rPr>
+              <w:t>實作的，而我自己則是以</w:t>
+            </w:r>
+            <w:r>
+              <w:rPr>
+                <w:rFonts w:ascii="新細明體" w:eastAsia="新細明體" w:hAnsi="新細明體" w:cs="新細明體"/>
+                <w:color w:val="000000" w:themeColor="text1"/>
+              </w:rPr>
+              <w:t xml:space="preserve"> [0, </w:t>
+            </w:r>
+            <w:r>
+              <w:rPr>
+                <w:rFonts w:ascii="新細明體" w:eastAsia="新細明體" w:hAnsi="新細明體" w:cs="新細明體" w:hint="eastAsia"/>
+                <w:color w:val="000000" w:themeColor="text1"/>
+              </w:rPr>
+              <w:t>資料數量</w:t>
+            </w:r>
+            <w:r>
+              <w:rPr>
+                <w:rFonts w:ascii="新細明體" w:eastAsia="新細明體" w:hAnsi="新細明體" w:cs="新細明體"/>
+                <w:color w:val="000000" w:themeColor="text1"/>
+              </w:rPr>
+              <w:t xml:space="preserve">-1] </w:t>
+            </w:r>
+            <w:r>
+              <w:rPr>
+                <w:rFonts w:ascii="新細明體" w:eastAsia="新細明體" w:hAnsi="新細明體" w:cs="新細明體" w:hint="eastAsia"/>
+                <w:color w:val="000000" w:themeColor="text1"/>
+              </w:rPr>
+              <w:t>範圍實作。</w:t>
+            </w:r>
+          </w:p>
+          <w:p>
+            <w:pPr>
+              <w:rPr>
+                <w:rFonts w:ascii="新細明體" w:eastAsia="新細明體" w:hAnsi="新細明體" w:cs="新細明體"/>
+                <w:color w:val="000000" w:themeColor="text1"/>
+              </w:rPr>
+            </w:pPr>
+            <w:r>
+              <w:rPr>
+                <w:rFonts w:ascii="新細明體" w:eastAsia="新細明體" w:hAnsi="新細明體" w:cs="新細明體" w:hint="eastAsia"/>
+                <w:color w:val="000000" w:themeColor="text1"/>
+              </w:rPr>
+              <w:t>在</w:t>
+            </w:r>
+            <w:r>
+              <w:rPr>
+                <w:rFonts w:ascii="新細明體" w:eastAsia="新細明體" w:hAnsi="新細明體" w:cs="新細明體"/>
+                <w:color w:val="000000" w:themeColor="text1"/>
+              </w:rPr>
+              <w:t xml:space="preserve"> BUILD_QUEUE </w:t>
+            </w:r>
+            <w:r>
+              <w:rPr>
+                <w:rFonts w:ascii="新細明體" w:eastAsia="新細明體" w:hAnsi="新細明體" w:cs="新細明體" w:hint="eastAsia"/>
+                <w:color w:val="000000" w:themeColor="text1"/>
+              </w:rPr>
+              <w:t>功能中，我要讓系統運作</w:t>
+            </w:r>
+            <w:bookmarkStart w:id="1" w:name="_Hlk167633538"/>
+            <w:r>
+              <w:rPr>
+                <w:rFonts w:ascii="新細明體" w:eastAsia="新細明體" w:hAnsi="新細明體" w:cs="新細明體" w:hint="eastAsia"/>
+                <w:color w:val="000000" w:themeColor="text1"/>
+              </w:rPr>
+              <w:t>「</w:t>
+            </w:r>
+            <w:r>
+              <w:rPr>
+                <w:rFonts w:ascii="新細明體" w:eastAsia="新細明體" w:hAnsi="新細明體" w:cs="新細明體"/>
+                <w:color w:val="000000" w:themeColor="text1"/>
+              </w:rPr>
+              <w:t>(</w:t>
+            </w:r>
+            <w:r>
+              <w:rPr>
+                <w:rFonts w:ascii="新細明體" w:eastAsia="新細明體" w:hAnsi="新細明體" w:cs="新細明體" w:hint="eastAsia"/>
+                <w:color w:val="000000" w:themeColor="text1"/>
+              </w:rPr>
+              <w:t>資料數量</w:t>
+            </w:r>
+            <w:r>
+              <w:rPr>
+                <w:rFonts w:ascii="新細明體" w:eastAsia="新細明體" w:hAnsi="新細明體" w:cs="新細明體"/>
+                <w:color w:val="000000" w:themeColor="text1"/>
+              </w:rPr>
+              <w:t>-1) / 2</w:t>
+            </w:r>
+            <w:r>
+              <w:rPr>
+                <w:rFonts w:ascii="新細明體" w:eastAsia="新細明體" w:hAnsi="新細明體" w:cs="新細明體" w:hint="eastAsia"/>
+                <w:color w:val="000000" w:themeColor="text1"/>
+              </w:rPr>
+              <w:t>」次</w:t>
+            </w:r>
+            <w:r>
+              <w:rPr>
+                <w:rFonts w:ascii="新細明體" w:eastAsia="新細明體" w:hAnsi="新細明體" w:cs="新細明體"/>
+                <w:color w:val="000000" w:themeColor="text1"/>
+              </w:rPr>
+              <w:t xml:space="preserve"> MAX_HEAPIFY</w:t>
+            </w:r>
+            <w:bookmarkEnd w:id="1"/>
+            <w:r>
+              <w:rPr>
+                <w:rFonts w:ascii="新細明體" w:eastAsia="新細明體" w:hAnsi="新細明體" w:cs="新細明體" w:hint="eastAsia"/>
+                <w:color w:val="000000" w:themeColor="text1"/>
+              </w:rPr>
+              <w:t>，以確認所有資料皆滿足</w:t>
+            </w:r>
+            <w:r>
+              <w:rPr>
+                <w:rFonts w:ascii="新細明體" w:eastAsia="新細明體" w:hAnsi="新細明體" w:cs="新細明體"/>
+                <w:color w:val="000000" w:themeColor="text1"/>
+              </w:rPr>
+              <w:t xml:space="preserve"> MAX HEAP </w:t>
+            </w:r>
+            <w:r>
+              <w:rPr>
+                <w:rFonts w:ascii="新細明體" w:eastAsia="新細明體" w:hAnsi="新細明體" w:cs="新細明體" w:hint="eastAsia"/>
+                <w:color w:val="000000" w:themeColor="text1"/>
+              </w:rPr>
+              <w:t>的規則。因此，</w:t>
+            </w:r>
+            <w:bookmarkStart w:id="2" w:name="_Hlk167633734"/>
+            <w:r>
+              <w:rPr>
+                <w:rFonts w:ascii="新細明體" w:eastAsia="新細明體" w:hAnsi="新細明體" w:cs="新細明體" w:hint="eastAsia"/>
+                <w:color w:val="000000" w:themeColor="text1"/>
+              </w:rPr>
+              <w:t>這個功能的狀態會不斷在</w:t>
+            </w:r>
+            <w:r>
+              <w:rPr>
+                <w:rFonts w:ascii="新細明體" w:eastAsia="新細明體" w:hAnsi="新細明體" w:cs="新細明體"/>
+                <w:color w:val="000000" w:themeColor="text1"/>
+              </w:rPr>
+              <w:t xml:space="preserve"> BUILD_QUEUE </w:t>
+            </w:r>
+            <w:r>
+              <w:rPr>
+                <w:rFonts w:ascii="新細明體" w:eastAsia="新細明體" w:hAnsi="新細明體" w:cs="新細明體" w:hint="eastAsia"/>
+                <w:color w:val="000000" w:themeColor="text1"/>
+              </w:rPr>
+              <w:t>與</w:t>
+            </w:r>
+            <w:r>
+              <w:rPr>
+                <w:rFonts w:ascii="新細明體" w:eastAsia="新細明體" w:hAnsi="新細明體" w:cs="新細明體"/>
+                <w:color w:val="000000" w:themeColor="text1"/>
+              </w:rPr>
+              <w:t xml:space="preserve"> MAX_HEAPIFY </w:t>
+            </w:r>
+            <w:r>
+              <w:rPr>
+                <w:rFonts w:ascii="新細明體" w:eastAsia="新細明體" w:hAnsi="新細明體" w:cs="新細明體" w:hint="eastAsia"/>
+                <w:color w:val="000000" w:themeColor="text1"/>
+              </w:rPr>
+              <w:t>之間轉移，直到計算了</w:t>
+            </w:r>
+            <w:r>
+              <w:rPr>
+                <w:rFonts w:ascii="新細明體" w:eastAsia="新細明體" w:hAnsi="新細明體" w:cs="新細明體" w:hint="eastAsia"/>
+                <w:color w:val="000000" w:themeColor="text1"/>
+              </w:rPr>
+              <w:t>「</w:t>
+            </w:r>
+            <w:r>
+              <w:rPr>
+                <w:rFonts w:ascii="新細明體" w:eastAsia="新細明體" w:hAnsi="新細明體" w:cs="新細明體"/>
+                <w:color w:val="000000" w:themeColor="text1"/>
+              </w:rPr>
+              <w:t>(</w:t>
+            </w:r>
+            <w:r>
+              <w:rPr>
+                <w:rFonts w:ascii="新細明體" w:eastAsia="新細明體" w:hAnsi="新細明體" w:cs="新細明體" w:hint="eastAsia"/>
+                <w:color w:val="000000" w:themeColor="text1"/>
+              </w:rPr>
+              <w:t>資料數量</w:t>
+            </w:r>
+            <w:r>
+              <w:rPr>
+                <w:rFonts w:ascii="新細明體" w:eastAsia="新細明體" w:hAnsi="新細明體" w:cs="新細明體"/>
+                <w:color w:val="000000" w:themeColor="text1"/>
+              </w:rPr>
+              <w:t>-1) / 2</w:t>
+            </w:r>
+            <w:r>
+              <w:rPr>
+                <w:rFonts w:ascii="新細明體" w:eastAsia="新細明體" w:hAnsi="新細明體" w:cs="新細明體" w:hint="eastAsia"/>
+                <w:color w:val="000000" w:themeColor="text1"/>
+              </w:rPr>
+              <w:t>」次</w:t>
+            </w:r>
+            <w:r>
+              <w:rPr>
+                <w:rFonts w:ascii="新細明體" w:eastAsia="新細明體" w:hAnsi="新細明體" w:cs="新細明體"/>
+                <w:color w:val="000000" w:themeColor="text1"/>
+              </w:rPr>
+              <w:t xml:space="preserve"> MAX_HEAPIFY</w:t>
+            </w:r>
+            <w:r>
+              <w:rPr>
+                <w:rFonts w:ascii="新細明體" w:eastAsia="新細明體" w:hAnsi="新細明體" w:cs="新細明體" w:hint="eastAsia"/>
+                <w:color w:val="000000" w:themeColor="text1"/>
+              </w:rPr>
+              <w:t>。</w:t>
+            </w:r>
+          </w:p>
+          <w:bookmarkEnd w:id="2"/>
+          <w:p>
+            <w:pPr>
+              <w:rPr>
+                <w:rFonts w:ascii="新細明體" w:eastAsia="新細明體" w:hAnsi="新細明體" w:cs="新細明體"/>
+                <w:color w:val="000000" w:themeColor="text1"/>
+              </w:rPr>
+            </w:pPr>
+            <w:r>
+              <w:rPr>
+                <w:rFonts w:ascii="新細明體" w:eastAsia="新細明體" w:hAnsi="新細明體" w:cs="新細明體" w:hint="eastAsia"/>
+                <w:color w:val="000000" w:themeColor="text1"/>
+              </w:rPr>
+              <w:t xml:space="preserve">在 </w:t>
+            </w:r>
+            <w:r>
+              <w:rPr>
+                <w:rFonts w:ascii="新細明體" w:eastAsia="新細明體" w:hAnsi="新細明體" w:cs="新細明體"/>
+                <w:color w:val="000000" w:themeColor="text1"/>
+              </w:rPr>
+              <w:t>MAX_HEAPIFY</w:t>
+            </w:r>
+            <w:r>
+              <w:rPr>
+                <w:rFonts w:ascii="新細明體" w:eastAsia="新細明體" w:hAnsi="新細明體" w:cs="新細明體" w:hint="eastAsia"/>
+                <w:color w:val="000000" w:themeColor="text1"/>
+              </w:rPr>
+              <w:t xml:space="preserve"> 功能中，基本上就是根據建立</w:t>
+            </w:r>
+            <w:r>
+              <w:rPr>
+                <w:rFonts w:ascii="新細明體" w:eastAsia="新細明體" w:hAnsi="新細明體" w:cs="新細明體"/>
+                <w:color w:val="000000" w:themeColor="text1"/>
+              </w:rPr>
+              <w:t xml:space="preserve"> MAX HEAP </w:t>
+            </w:r>
+            <w:r>
+              <w:rPr>
+                <w:rFonts w:ascii="新細明體" w:eastAsia="新細明體" w:hAnsi="新細明體" w:cs="新細明體" w:hint="eastAsia"/>
+                <w:color w:val="000000" w:themeColor="text1"/>
+              </w:rPr>
+              <w:t>的演算法實作而已，此處略過詳細說明。</w:t>
+            </w:r>
+            <w:bookmarkStart w:id="3" w:name="_Hlk167633941"/>
+            <w:r>
+              <w:rPr>
+                <w:rFonts w:ascii="新細明體" w:eastAsia="新細明體" w:hAnsi="新細明體" w:cs="新細明體" w:hint="eastAsia"/>
+                <w:color w:val="000000" w:themeColor="text1"/>
+              </w:rPr>
+              <w:t>這個功能的狀態會不斷在</w:t>
+            </w:r>
+            <w:r>
+              <w:rPr>
+                <w:rFonts w:ascii="新細明體" w:eastAsia="新細明體" w:hAnsi="新細明體" w:cs="新細明體"/>
+                <w:color w:val="000000" w:themeColor="text1"/>
+              </w:rPr>
+              <w:t xml:space="preserve"> </w:t>
+            </w:r>
+            <w:r>
+              <w:rPr>
+                <w:rFonts w:ascii="新細明體" w:eastAsia="新細明體" w:hAnsi="新細明體" w:cs="新細明體"/>
+                <w:color w:val="000000" w:themeColor="text1"/>
+              </w:rPr>
+              <w:t>MH_COMPARE</w:t>
+            </w:r>
+            <w:r>
+              <w:rPr>
+                <w:rFonts w:ascii="新細明體" w:eastAsia="新細明體" w:hAnsi="新細明體" w:cs="新細明體" w:hint="eastAsia"/>
+                <w:color w:val="000000" w:themeColor="text1"/>
+              </w:rPr>
+              <w:t xml:space="preserve"> 與</w:t>
+            </w:r>
+            <w:r>
+              <w:rPr>
+                <w:rFonts w:ascii="新細明體" w:eastAsia="新細明體" w:hAnsi="新細明體" w:cs="新細明體"/>
+                <w:color w:val="000000" w:themeColor="text1"/>
+              </w:rPr>
+              <w:t xml:space="preserve"> MH</w:t>
+            </w:r>
+            <w:r>
+              <w:rPr>
+                <w:rFonts w:ascii="新細明體" w:eastAsia="新細明體" w:hAnsi="新細明體" w:cs="新細明體"/>
+                <w:color w:val="000000" w:themeColor="text1"/>
+              </w:rPr>
+              <w:t>_RECURSE</w:t>
+            </w:r>
+            <w:r>
+              <w:rPr>
+                <w:rFonts w:ascii="新細明體" w:eastAsia="新細明體" w:hAnsi="新細明體" w:cs="新細明體"/>
+                <w:color w:val="000000" w:themeColor="text1"/>
+              </w:rPr>
+              <w:t xml:space="preserve"> </w:t>
+            </w:r>
+            <w:r>
+              <w:rPr>
+                <w:rFonts w:ascii="新細明體" w:eastAsia="新細明體" w:hAnsi="新細明體" w:cs="新細明體" w:hint="eastAsia"/>
+                <w:color w:val="000000" w:themeColor="text1"/>
+              </w:rPr>
+              <w:t>之間轉移，直到</w:t>
+            </w:r>
+            <w:r>
+              <w:rPr>
+                <w:rFonts w:ascii="新細明體" w:eastAsia="新細明體" w:hAnsi="新細明體" w:cs="新細明體" w:hint="eastAsia"/>
+                <w:color w:val="000000" w:themeColor="text1"/>
+              </w:rPr>
+              <w:t>當前檢查的資料已是子樹的最大值才結束</w:t>
+            </w:r>
+            <w:r>
+              <w:rPr>
+                <w:rFonts w:ascii="新細明體" w:eastAsia="新細明體" w:hAnsi="新細明體" w:cs="新細明體" w:hint="eastAsia"/>
+                <w:color w:val="000000" w:themeColor="text1"/>
+              </w:rPr>
+              <w:t>。</w:t>
+            </w:r>
+          </w:p>
+          <w:bookmarkEnd w:id="3"/>
+          <w:p>
+            <w:pPr>
+              <w:rPr>
+                <w:rFonts w:ascii="新細明體" w:eastAsia="新細明體" w:hAnsi="新細明體" w:cs="新細明體"/>
+                <w:color w:val="000000" w:themeColor="text1"/>
+              </w:rPr>
+            </w:pPr>
+            <w:r>
+              <w:rPr>
+                <w:rFonts w:ascii="新細明體" w:eastAsia="新細明體" w:hAnsi="新細明體" w:cs="新細明體" w:hint="eastAsia"/>
+                <w:color w:val="000000" w:themeColor="text1"/>
+              </w:rPr>
+              <w:t xml:space="preserve">在 </w:t>
+            </w:r>
+            <w:r>
+              <w:rPr>
+                <w:rFonts w:ascii="新細明體" w:eastAsia="新細明體" w:hAnsi="新細明體" w:cs="新細明體"/>
+                <w:color w:val="000000" w:themeColor="text1"/>
+              </w:rPr>
+              <w:t xml:space="preserve">EXTRACT_MAX </w:t>
+            </w:r>
+            <w:r>
+              <w:rPr>
+                <w:rFonts w:ascii="新細明體" w:eastAsia="新細明體" w:hAnsi="新細明體" w:cs="新細明體" w:hint="eastAsia"/>
+                <w:color w:val="000000" w:themeColor="text1"/>
+              </w:rPr>
+              <w:t>功能中，會把樹的根節點以樹的最後一個葉節點取代，再對整棵樹調整</w:t>
+            </w:r>
+            <w:bookmarkStart w:id="4" w:name="_Hlk167634217"/>
+            <w:r>
+              <w:rPr>
+                <w:rFonts w:ascii="新細明體" w:eastAsia="新細明體" w:hAnsi="新細明體" w:cs="新細明體" w:hint="eastAsia"/>
+                <w:color w:val="000000" w:themeColor="text1"/>
+              </w:rPr>
+              <w:t xml:space="preserve">，使其符合 </w:t>
+            </w:r>
+            <w:r>
+              <w:rPr>
+                <w:rFonts w:ascii="新細明體" w:eastAsia="新細明體" w:hAnsi="新細明體" w:cs="新細明體"/>
+                <w:color w:val="000000" w:themeColor="text1"/>
+              </w:rPr>
+              <w:t>MAX HEAP</w:t>
+            </w:r>
+            <w:r>
+              <w:rPr>
+                <w:rFonts w:ascii="新細明體" w:eastAsia="新細明體" w:hAnsi="新細明體" w:cs="新細明體" w:hint="eastAsia"/>
+                <w:color w:val="000000" w:themeColor="text1"/>
+              </w:rPr>
+              <w:t xml:space="preserve"> 之規則</w:t>
+            </w:r>
+            <w:bookmarkEnd w:id="4"/>
+            <w:r>
+              <w:rPr>
+                <w:rFonts w:ascii="新細明體" w:eastAsia="新細明體" w:hAnsi="新細明體" w:cs="新細明體" w:hint="eastAsia"/>
+                <w:color w:val="000000" w:themeColor="text1"/>
+              </w:rPr>
+              <w:t>。</w:t>
+            </w:r>
+            <w:r>
+              <w:rPr>
+                <w:rFonts w:ascii="新細明體" w:eastAsia="新細明體" w:hAnsi="新細明體" w:cs="新細明體" w:hint="eastAsia"/>
+                <w:color w:val="000000" w:themeColor="text1"/>
+              </w:rPr>
+              <w:t>這個功能的狀態</w:t>
+            </w:r>
+            <w:r>
+              <w:rPr>
+                <w:rFonts w:ascii="新細明體" w:eastAsia="新細明體" w:hAnsi="新細明體" w:cs="新細明體" w:hint="eastAsia"/>
+                <w:color w:val="000000" w:themeColor="text1"/>
+              </w:rPr>
+              <w:t>轉移會是</w:t>
+            </w:r>
+            <w:r>
+              <w:rPr>
+                <w:rFonts w:ascii="新細明體" w:eastAsia="新細明體" w:hAnsi="新細明體" w:cs="新細明體"/>
+                <w:color w:val="000000" w:themeColor="text1"/>
+              </w:rPr>
+              <w:t xml:space="preserve"> EXTRACT_MAX -&gt; BUILD_QUEUE</w:t>
+            </w:r>
+            <w:r>
+              <w:rPr>
+                <w:rFonts w:ascii="新細明體" w:eastAsia="新細明體" w:hAnsi="新細明體" w:cs="新細明體" w:hint="eastAsia"/>
+                <w:color w:val="000000" w:themeColor="text1"/>
+              </w:rPr>
+              <w:t>，而</w:t>
+            </w:r>
+            <w:r>
+              <w:rPr>
+                <w:rFonts w:ascii="新細明體" w:eastAsia="新細明體" w:hAnsi="新細明體" w:cs="新細明體"/>
+                <w:color w:val="000000" w:themeColor="text1"/>
+              </w:rPr>
+              <w:t xml:space="preserve"> BUILD_QUEUE </w:t>
+            </w:r>
+            <w:r>
+              <w:rPr>
+                <w:rFonts w:ascii="新細明體" w:eastAsia="新細明體" w:hAnsi="新細明體" w:cs="新細明體" w:hint="eastAsia"/>
+                <w:color w:val="000000" w:themeColor="text1"/>
+              </w:rPr>
+              <w:t>則會再呼叫多次</w:t>
+            </w:r>
+            <w:r>
+              <w:rPr>
+                <w:rFonts w:ascii="新細明體" w:eastAsia="新細明體" w:hAnsi="新細明體" w:cs="新細明體"/>
+                <w:color w:val="000000" w:themeColor="text1"/>
+              </w:rPr>
+              <w:t xml:space="preserve"> MAX_HEAPIFY</w:t>
+            </w:r>
+            <w:r>
+              <w:rPr>
+                <w:rFonts w:ascii="新細明體" w:eastAsia="新細明體" w:hAnsi="新細明體" w:cs="新細明體" w:hint="eastAsia"/>
+                <w:color w:val="000000" w:themeColor="text1"/>
+              </w:rPr>
+              <w:t>（如前所述）</w:t>
+            </w:r>
+            <w:r>
+              <w:rPr>
+                <w:rFonts w:ascii="新細明體" w:eastAsia="新細明體" w:hAnsi="新細明體" w:cs="新細明體" w:hint="eastAsia"/>
+                <w:color w:val="000000" w:themeColor="text1"/>
+              </w:rPr>
+              <w:t>。</w:t>
+            </w:r>
+          </w:p>
+          <w:p>
+            <w:pPr>
+              <w:rPr>
+                <w:rFonts w:ascii="新細明體" w:eastAsia="新細明體" w:hAnsi="新細明體" w:cs="新細明體"/>
+                <w:color w:val="000000" w:themeColor="text1"/>
+              </w:rPr>
+            </w:pPr>
+            <w:r>
+              <w:rPr>
+                <w:rFonts w:ascii="新細明體" w:eastAsia="新細明體" w:hAnsi="新細明體" w:cs="新細明體" w:hint="eastAsia"/>
+                <w:color w:val="000000" w:themeColor="text1"/>
+              </w:rPr>
+              <w:t xml:space="preserve">在 </w:t>
+            </w:r>
+            <w:r>
+              <w:rPr>
+                <w:rFonts w:ascii="新細明體" w:eastAsia="新細明體" w:hAnsi="新細明體" w:cs="新細明體"/>
+                <w:color w:val="000000" w:themeColor="text1"/>
+              </w:rPr>
+              <w:t>INCREASE_VALUE</w:t>
+            </w:r>
+            <w:r>
+              <w:rPr>
+                <w:rFonts w:ascii="新細明體" w:eastAsia="新細明體" w:hAnsi="新細明體" w:cs="新細明體" w:hint="eastAsia"/>
+                <w:color w:val="000000" w:themeColor="text1"/>
+              </w:rPr>
+              <w:t xml:space="preserve"> 與 </w:t>
+            </w:r>
+            <w:r>
+              <w:rPr>
+                <w:rFonts w:ascii="新細明體" w:eastAsia="新細明體" w:hAnsi="新細明體" w:cs="新細明體"/>
+                <w:color w:val="000000" w:themeColor="text1"/>
+              </w:rPr>
+              <w:t xml:space="preserve">INSERT_DATA </w:t>
+            </w:r>
+            <w:r>
+              <w:rPr>
+                <w:rFonts w:ascii="新細明體" w:eastAsia="新細明體" w:hAnsi="新細明體" w:cs="新細明體" w:hint="eastAsia"/>
+                <w:color w:val="000000" w:themeColor="text1"/>
+              </w:rPr>
+              <w:t>功能中，兩功能分別會「把指定節點的值以給定新數值取代」、「在樹的最後一個葉節點加入一個新節點」，再調整整棵樹</w:t>
+            </w:r>
+            <w:r>
+              <w:rPr>
+                <w:rFonts w:ascii="新細明體" w:eastAsia="新細明體" w:hAnsi="新細明體" w:cs="新細明體" w:hint="eastAsia"/>
+                <w:color w:val="000000" w:themeColor="text1"/>
+              </w:rPr>
+              <w:t xml:space="preserve">，使其符合 </w:t>
+            </w:r>
+            <w:r>
+              <w:rPr>
+                <w:rFonts w:ascii="新細明體" w:eastAsia="新細明體" w:hAnsi="新細明體" w:cs="新細明體"/>
+                <w:color w:val="000000" w:themeColor="text1"/>
+              </w:rPr>
+              <w:t>MAX HEAP</w:t>
+            </w:r>
+            <w:r>
+              <w:rPr>
+                <w:rFonts w:ascii="新細明體" w:eastAsia="新細明體" w:hAnsi="新細明體" w:cs="新細明體" w:hint="eastAsia"/>
+                <w:color w:val="000000" w:themeColor="text1"/>
+              </w:rPr>
+              <w:t xml:space="preserve"> 之規則</w:t>
+            </w:r>
+            <w:r>
+              <w:rPr>
+                <w:rFonts w:ascii="新細明體" w:eastAsia="新細明體" w:hAnsi="新細明體" w:cs="新細明體" w:hint="eastAsia"/>
+                <w:color w:val="000000" w:themeColor="text1"/>
+              </w:rPr>
+              <w:t>。此二功能的狀態轉移和</w:t>
+            </w:r>
+            <w:r>
+              <w:rPr>
+                <w:rFonts w:ascii="新細明體" w:eastAsia="新細明體" w:hAnsi="新細明體" w:cs="新細明體"/>
+                <w:color w:val="000000" w:themeColor="text1"/>
+              </w:rPr>
+              <w:t xml:space="preserve"> EXTRACT_MAX </w:t>
+            </w:r>
+            <w:r>
+              <w:rPr>
+                <w:rFonts w:ascii="新細明體" w:eastAsia="新細明體" w:hAnsi="新細明體" w:cs="新細明體" w:hint="eastAsia"/>
+                <w:color w:val="000000" w:themeColor="text1"/>
+              </w:rPr>
+              <w:t>類似，僅差在要將</w:t>
+            </w:r>
+            <w:r>
+              <w:rPr>
+                <w:rFonts w:ascii="新細明體" w:eastAsia="新細明體" w:hAnsi="新細明體" w:cs="新細明體"/>
+                <w:color w:val="000000" w:themeColor="text1"/>
+              </w:rPr>
+              <w:t xml:space="preserve"> EXTRACT_MAX </w:t>
+            </w:r>
+            <w:r>
+              <w:rPr>
+                <w:rFonts w:ascii="新細明體" w:eastAsia="新細明體" w:hAnsi="新細明體" w:cs="新細明體" w:hint="eastAsia"/>
+                <w:color w:val="000000" w:themeColor="text1"/>
+              </w:rPr>
+              <w:t>換為「</w:t>
+            </w:r>
+            <w:r>
+              <w:rPr>
+                <w:rFonts w:ascii="新細明體" w:eastAsia="新細明體" w:hAnsi="新細明體" w:cs="新細明體"/>
+                <w:color w:val="000000" w:themeColor="text1"/>
+              </w:rPr>
+              <w:t>INCREASE_VALUE</w:t>
+            </w:r>
+            <w:r>
+              <w:rPr>
+                <w:rFonts w:ascii="新細明體" w:eastAsia="新細明體" w:hAnsi="新細明體" w:cs="新細明體" w:hint="eastAsia"/>
+                <w:color w:val="000000" w:themeColor="text1"/>
+              </w:rPr>
+              <w:t>」或「</w:t>
+            </w:r>
+            <w:r>
+              <w:rPr>
+                <w:rFonts w:ascii="新細明體" w:eastAsia="新細明體" w:hAnsi="新細明體" w:cs="新細明體"/>
+                <w:color w:val="000000" w:themeColor="text1"/>
+              </w:rPr>
+              <w:t>INSERT_DATA</w:t>
+            </w:r>
+            <w:r>
+              <w:rPr>
+                <w:rFonts w:ascii="新細明體" w:eastAsia="新細明體" w:hAnsi="新細明體" w:cs="新細明體" w:hint="eastAsia"/>
+                <w:color w:val="000000" w:themeColor="text1"/>
+              </w:rPr>
+              <w:t>」而已。</w:t>
+            </w:r>
           </w:p>
         </w:tc>
       </w:tr>
@@ -875,7 +2531,7 @@
 </file>
 
 <file path=word/endnotes.xml><?xml version="1.0" encoding="utf-8"?>
-<w:endnotes xmlns:wpc="http://schemas.microsoft.com/office/word/2010/wordprocessingCanvas" xmlns:cx="http://schemas.microsoft.com/office/drawing/2014/chartex" xmlns:cx1="http://schemas.microsoft.com/office/drawing/2015/9/8/chartex" xmlns:cx2="http://schemas.microsoft.com/office/drawing/2015/10/21/chartex" xmlns:cx3="http://schemas.microsoft.com/office/drawing/2016/5/9/chartex" xmlns:cx4="http://schemas.microsoft.com/office/drawing/2016/5/10/chartex" xmlns:cx5="http://schemas.microsoft.com/office/drawing/2016/5/11/chartex" xmlns:cx6="http://schemas.microsoft.com/office/drawing/2016/5/12/chartex" xmlns:cx7="http://schemas.microsoft.com/office/drawing/2016/5/13/chartex" xmlns:cx8="http://schemas.microsoft.com/office/drawing/2016/5/14/chartex" xmlns:mc="http://schemas.openxmlformats.org/markup-compatibility/2006" xmlns:aink="http://schemas.microsoft.com/office/drawing/2016/ink" xmlns:am3d="http://schemas.microsoft.com/office/drawing/2017/model3d" xmlns:o="urn:schemas-microsoft-com:office:office" xmlns:oel="http://schemas.microsoft.com/office/2019/extlst" xmlns:r="http://schemas.openxmlformats.org/officeDocument/2006/relationships" xmlns:m="http://schemas.openxmlformats.org/officeDocument/2006/math" xmlns:v="urn:schemas-microsoft-com:vml" xmlns:wp14="http://schemas.microsoft.com/office/word/2010/wordprocessingDrawing" xmlns:wp="http://schemas.openxmlformats.org/drawingml/2006/wordprocessingDrawing" xmlns:w10="urn:schemas-microsoft-com:office:word" xmlns:w="http://schemas.openxmlformats.org/wordprocessingml/2006/main" xmlns:w14="http://schemas.microsoft.com/office/word/2010/wordml" xmlns:w15="http://schemas.microsoft.com/office/word/2012/wordml" xmlns:w16cex="http://schemas.microsoft.com/office/word/2018/wordml/cex" xmlns:w16cid="http://schemas.microsoft.com/office/word/2016/wordml/cid" xmlns:w16="http://schemas.microsoft.com/office/word/2018/wordml" xmlns:w16du="http://schemas.microsoft.com/office/word/2023/wordml/word16du" xmlns:w16sdtdh="http://schemas.microsoft.com/office/word/2020/wordml/sdtdatahash" xmlns:w16se="http://schemas.microsoft.com/office/word/2015/wordml/symex" xmlns:wpg="http://schemas.microsoft.com/office/word/2010/wordprocessingGroup" xmlns:wpi="http://schemas.microsoft.com/office/word/2010/wordprocessingInk" xmlns:wne="http://schemas.microsoft.com/office/word/2006/wordml" xmlns:wps="http://schemas.microsoft.com/office/word/2010/wordprocessingShape" mc:Ignorable="w14 w15 w16se w16cid w16 w16cex w16sdtdh w16du wp14">
+<w:endnotes xmlns:wpc="http://schemas.microsoft.com/office/word/2010/wordprocessingCanvas" xmlns:cx="http://schemas.microsoft.com/office/drawing/2014/chartex" xmlns:cx1="http://schemas.microsoft.com/office/drawing/2015/9/8/chartex" xmlns:cx2="http://schemas.microsoft.com/office/drawing/2015/10/21/chartex" xmlns:cx3="http://schemas.microsoft.com/office/drawing/2016/5/9/chartex" xmlns:cx4="http://schemas.microsoft.com/office/drawing/2016/5/10/chartex" xmlns:cx5="http://schemas.microsoft.com/office/drawing/2016/5/11/chartex" xmlns:cx6="http://schemas.microsoft.com/office/drawing/2016/5/12/chartex" xmlns:cx7="http://schemas.microsoft.com/office/drawing/2016/5/13/chartex" xmlns:cx8="http://schemas.microsoft.com/office/drawing/2016/5/14/chartex" xmlns:mc="http://schemas.openxmlformats.org/markup-compatibility/2006" xmlns:aink="http://schemas.microsoft.com/office/drawing/2016/ink" xmlns:am3d="http://schemas.microsoft.com/office/drawing/2017/model3d" xmlns:o="urn:schemas-microsoft-com:office:office" xmlns:oel="http://schemas.microsoft.com/office/2019/extlst" xmlns:r="http://schemas.openxmlformats.org/officeDocument/2006/relationships" xmlns:m="http://schemas.openxmlformats.org/officeDocument/2006/math" xmlns:v="urn:schemas-microsoft-com:vml" xmlns:wp14="http://schemas.microsoft.com/office/word/2010/wordprocessingDrawing" xmlns:wp="http://schemas.openxmlformats.org/drawingml/2006/wordprocessingDrawing" xmlns:w10="urn:schemas-microsoft-com:office:word" xmlns:w="http://schemas.openxmlformats.org/wordprocessingml/2006/main" xmlns:w14="http://schemas.microsoft.com/office/word/2010/wordml" xmlns:w15="http://schemas.microsoft.com/office/word/2012/wordml" xmlns:w16cex="http://schemas.microsoft.com/office/word/2018/wordml/cex" xmlns:w16cid="http://schemas.microsoft.com/office/word/2016/wordml/cid" xmlns:w16="http://schemas.microsoft.com/office/word/2018/wordml" xmlns:w16sdtdh="http://schemas.microsoft.com/office/word/2020/wordml/sdtdatahash" xmlns:w16se="http://schemas.microsoft.com/office/word/2015/wordml/symex" xmlns:wpg="http://schemas.microsoft.com/office/word/2010/wordprocessingGroup" xmlns:wpi="http://schemas.microsoft.com/office/word/2010/wordprocessingInk" xmlns:wne="http://schemas.microsoft.com/office/word/2006/wordml" xmlns:wps="http://schemas.microsoft.com/office/word/2010/wordprocessingShape" mc:Ignorable="w14 w15 w16se w16cid w16 w16cex w16sdtdh wp14">
   <w:endnote w:type="separator" w:id="-1">
     <w:p>
       <w:r>
@@ -894,7 +2550,7 @@
 </file>
 
 <file path=word/footnotes.xml><?xml version="1.0" encoding="utf-8"?>
-<w:footnotes xmlns:wpc="http://schemas.microsoft.com/office/word/2010/wordprocessingCanvas" xmlns:cx="http://schemas.microsoft.com/office/drawing/2014/chartex" xmlns:cx1="http://schemas.microsoft.com/office/drawing/2015/9/8/chartex" xmlns:cx2="http://schemas.microsoft.com/office/drawing/2015/10/21/chartex" xmlns:cx3="http://schemas.microsoft.com/office/drawing/2016/5/9/chartex" xmlns:cx4="http://schemas.microsoft.com/office/drawing/2016/5/10/chartex" xmlns:cx5="http://schemas.microsoft.com/office/drawing/2016/5/11/chartex" xmlns:cx6="http://schemas.microsoft.com/office/drawing/2016/5/12/chartex" xmlns:cx7="http://schemas.microsoft.com/office/drawing/2016/5/13/chartex" xmlns:cx8="http://schemas.microsoft.com/office/drawing/2016/5/14/chartex" xmlns:mc="http://schemas.openxmlformats.org/markup-compatibility/2006" xmlns:aink="http://schemas.microsoft.com/office/drawing/2016/ink" xmlns:am3d="http://schemas.microsoft.com/office/drawing/2017/model3d" xmlns:o="urn:schemas-microsoft-com:office:office" xmlns:oel="http://schemas.microsoft.com/office/2019/extlst" xmlns:r="http://schemas.openxmlformats.org/officeDocument/2006/relationships" xmlns:m="http://schemas.openxmlformats.org/officeDocument/2006/math" xmlns:v="urn:schemas-microsoft-com:vml" xmlns:wp14="http://schemas.microsoft.com/office/word/2010/wordprocessingDrawing" xmlns:wp="http://schemas.openxmlformats.org/drawingml/2006/wordprocessingDrawing" xmlns:w10="urn:schemas-microsoft-com:office:word" xmlns:w="http://schemas.openxmlformats.org/wordprocessingml/2006/main" xmlns:w14="http://schemas.microsoft.com/office/word/2010/wordml" xmlns:w15="http://schemas.microsoft.com/office/word/2012/wordml" xmlns:w16cex="http://schemas.microsoft.com/office/word/2018/wordml/cex" xmlns:w16cid="http://schemas.microsoft.com/office/word/2016/wordml/cid" xmlns:w16="http://schemas.microsoft.com/office/word/2018/wordml" xmlns:w16du="http://schemas.microsoft.com/office/word/2023/wordml/word16du" xmlns:w16sdtdh="http://schemas.microsoft.com/office/word/2020/wordml/sdtdatahash" xmlns:w16se="http://schemas.microsoft.com/office/word/2015/wordml/symex" xmlns:wpg="http://schemas.microsoft.com/office/word/2010/wordprocessingGroup" xmlns:wpi="http://schemas.microsoft.com/office/word/2010/wordprocessingInk" xmlns:wne="http://schemas.microsoft.com/office/word/2006/wordml" xmlns:wps="http://schemas.microsoft.com/office/word/2010/wordprocessingShape" mc:Ignorable="w14 w15 w16se w16cid w16 w16cex w16sdtdh w16du wp14">
+<w:footnotes xmlns:wpc="http://schemas.microsoft.com/office/word/2010/wordprocessingCanvas" xmlns:cx="http://schemas.microsoft.com/office/drawing/2014/chartex" xmlns:cx1="http://schemas.microsoft.com/office/drawing/2015/9/8/chartex" xmlns:cx2="http://schemas.microsoft.com/office/drawing/2015/10/21/chartex" xmlns:cx3="http://schemas.microsoft.com/office/drawing/2016/5/9/chartex" xmlns:cx4="http://schemas.microsoft.com/office/drawing/2016/5/10/chartex" xmlns:cx5="http://schemas.microsoft.com/office/drawing/2016/5/11/chartex" xmlns:cx6="http://schemas.microsoft.com/office/drawing/2016/5/12/chartex" xmlns:cx7="http://schemas.microsoft.com/office/drawing/2016/5/13/chartex" xmlns:cx8="http://schemas.microsoft.com/office/drawing/2016/5/14/chartex" xmlns:mc="http://schemas.openxmlformats.org/markup-compatibility/2006" xmlns:aink="http://schemas.microsoft.com/office/drawing/2016/ink" xmlns:am3d="http://schemas.microsoft.com/office/drawing/2017/model3d" xmlns:o="urn:schemas-microsoft-com:office:office" xmlns:oel="http://schemas.microsoft.com/office/2019/extlst" xmlns:r="http://schemas.openxmlformats.org/officeDocument/2006/relationships" xmlns:m="http://schemas.openxmlformats.org/officeDocument/2006/math" xmlns:v="urn:schemas-microsoft-com:vml" xmlns:wp14="http://schemas.microsoft.com/office/word/2010/wordprocessingDrawing" xmlns:wp="http://schemas.openxmlformats.org/drawingml/2006/wordprocessingDrawing" xmlns:w10="urn:schemas-microsoft-com:office:word" xmlns:w="http://schemas.openxmlformats.org/wordprocessingml/2006/main" xmlns:w14="http://schemas.microsoft.com/office/word/2010/wordml" xmlns:w15="http://schemas.microsoft.com/office/word/2012/wordml" xmlns:w16cex="http://schemas.microsoft.com/office/word/2018/wordml/cex" xmlns:w16cid="http://schemas.microsoft.com/office/word/2016/wordml/cid" xmlns:w16="http://schemas.microsoft.com/office/word/2018/wordml" xmlns:w16sdtdh="http://schemas.microsoft.com/office/word/2020/wordml/sdtdatahash" xmlns:w16se="http://schemas.microsoft.com/office/word/2015/wordml/symex" xmlns:wpg="http://schemas.microsoft.com/office/word/2010/wordprocessingGroup" xmlns:wpi="http://schemas.microsoft.com/office/word/2010/wordprocessingInk" xmlns:wne="http://schemas.microsoft.com/office/word/2006/wordml" xmlns:wps="http://schemas.microsoft.com/office/word/2010/wordprocessingShape" mc:Ignorable="w14 w15 w16se w16cid w16 w16cex w16sdtdh wp14">
   <w:footnote w:type="separator" w:id="-1">
     <w:p>
       <w:r>
@@ -913,7 +2569,7 @@
 </file>
 
 <file path=word/styles.xml><?xml version="1.0" encoding="utf-8"?>
-<w:styles xmlns:mc="http://schemas.openxmlformats.org/markup-compatibility/2006" xmlns:r="http://schemas.openxmlformats.org/officeDocument/2006/relationships" xmlns:w="http://schemas.openxmlformats.org/wordprocessingml/2006/main" xmlns:w14="http://schemas.microsoft.com/office/word/2010/wordml" xmlns:w15="http://schemas.microsoft.com/office/word/2012/wordml" xmlns:w16cex="http://schemas.microsoft.com/office/word/2018/wordml/cex" xmlns:w16cid="http://schemas.microsoft.com/office/word/2016/wordml/cid" xmlns:w16="http://schemas.microsoft.com/office/word/2018/wordml" xmlns:w16du="http://schemas.microsoft.com/office/word/2023/wordml/word16du" xmlns:w16sdtdh="http://schemas.microsoft.com/office/word/2020/wordml/sdtdatahash" xmlns:w16se="http://schemas.microsoft.com/office/word/2015/wordml/symex" mc:Ignorable="w14 w15 w16se w16cid w16 w16cex w16sdtdh w16du">
+<w:styles xmlns:mc="http://schemas.openxmlformats.org/markup-compatibility/2006" xmlns:r="http://schemas.openxmlformats.org/officeDocument/2006/relationships" xmlns:w="http://schemas.openxmlformats.org/wordprocessingml/2006/main" xmlns:w14="http://schemas.microsoft.com/office/word/2010/wordml" xmlns:w15="http://schemas.microsoft.com/office/word/2012/wordml" xmlns:w16cex="http://schemas.microsoft.com/office/word/2018/wordml/cex" xmlns:w16cid="http://schemas.microsoft.com/office/word/2016/wordml/cid" xmlns:w16="http://schemas.microsoft.com/office/word/2018/wordml" xmlns:w16sdtdh="http://schemas.microsoft.com/office/word/2020/wordml/sdtdatahash" xmlns:w16se="http://schemas.microsoft.com/office/word/2015/wordml/symex" mc:Ignorable="w14 w15 w16se w16cid w16 w16cex w16sdtdh">
   <w:docDefaults>
     <w:rPrDefault>
       <w:rPr>
@@ -1307,7 +2963,7 @@
   <w:style w:type="paragraph" w:default="1" w:styleId="a">
     <w:name w:val="Normal"/>
     <w:qFormat/>
-    <w:rsid w:val="0099335A"/>
+    <w:rsid w:val="0015331E"/>
     <w:pPr>
       <w:widowControl w:val="0"/>
     </w:pPr>

</xml_diff>